<commit_message>
wszystkie opisy są uzupełnione
</commit_message>
<xml_diff>
--- a/opisy doswiadczen_1.docx
+++ b/opisy doswiadczen_1.docx
@@ -3751,6 +3751,7 @@
       <w:r>
         <w:rPr>
           <w:rFonts w:cs="Times New Roman"/>
+          <w:b/>
           <w:szCs w:val="24"/>
         </w:rPr>
         <w:t>–</w:t>
@@ -3758,332 +3759,679 @@
       <w:r>
         <w:rPr>
           <w:rFonts w:cs="Times New Roman"/>
-          <w:szCs w:val="24"/>
-        </w:rPr>
-        <w:t xml:space="preserve"> aplikacja jeszcze nie powstała</w:t>
-      </w:r>
-      <w:r>
-        <w:rPr>
-          <w:rFonts w:cs="Times New Roman"/>
-          <w:szCs w:val="24"/>
-        </w:rPr>
-        <w:t>, więc nie przygotowano ćwiczenia</w:t>
-      </w:r>
-    </w:p>
-    <w:p>
-      <w:pPr>
-        <w:spacing w:before="240"/>
-        <w:rPr>
-          <w:rStyle w:val="Tytuksiki"/>
-        </w:rPr>
-      </w:pPr>
-      <w:r>
-        <w:rPr>
-          <w:rStyle w:val="Tytuksiki"/>
-        </w:rPr>
-        <w:lastRenderedPageBreak/>
-        <w:t>e-doświadczenie „</w:t>
-      </w:r>
-      <w:r>
-        <w:rPr>
-          <w:rStyle w:val="Tytuksiki"/>
-        </w:rPr>
-        <w:t>Interferencja i dyfrakcja światła</w:t>
-      </w:r>
-      <w:r>
-        <w:rPr>
-          <w:rStyle w:val="Tytuksiki"/>
-        </w:rPr>
-        <w:t>”</w:t>
-      </w:r>
-    </w:p>
-    <w:p>
-      <w:pPr>
-        <w:pStyle w:val="Akapitzlist"/>
-        <w:numPr>
-          <w:ilvl w:val="0"/>
-          <w:numId w:val="31"/>
-        </w:numPr>
-        <w:spacing w:before="120" w:after="120"/>
-        <w:rPr>
-          <w:b/>
-        </w:rPr>
-      </w:pPr>
-      <w:r>
-        <w:rPr>
-          <w:b/>
-        </w:rPr>
-        <w:t>Opis</w:t>
-      </w:r>
-    </w:p>
-    <w:p>
-      <w:pPr>
-        <w:ind w:left="426"/>
-      </w:pPr>
-      <w:r>
-        <w:tab/>
-      </w:r>
-      <w:r>
-        <w:t xml:space="preserve">Interferencja jest zjawiskiem nakładania się na siebie dwu lub więcej fal. </w:t>
-      </w:r>
-      <w:r>
-        <w:t>N</w:t>
-      </w:r>
-      <w:r>
-        <w:t>akłada</w:t>
-      </w:r>
-      <w:r>
-        <w:t xml:space="preserve">jące się na </w:t>
-      </w:r>
-      <w:r>
-        <w:t xml:space="preserve">siebie </w:t>
-      </w:r>
-      <w:r>
-        <w:t xml:space="preserve">fale </w:t>
-      </w:r>
-      <w:r>
-        <w:t xml:space="preserve">mogą </w:t>
-      </w:r>
-      <w:r>
-        <w:t xml:space="preserve">się </w:t>
-      </w:r>
-      <w:r>
-        <w:t xml:space="preserve">wzajemnie wzmocnić lub osłabić. </w:t>
-      </w:r>
-      <w:r>
-        <w:t xml:space="preserve">Białe światło </w:t>
-      </w:r>
-      <w:r>
-        <w:t xml:space="preserve">nie ma jednej określonej długości fali, interferencję w tym przypadku jest bardzo trudno zaobserwować. </w:t>
-      </w:r>
-      <w:r>
-        <w:t xml:space="preserve">O wiele łatwiej zaobserwować interferencję wykorzystując światło monochromatyczne, np.: lasera. Kierując wiązkę laserową na ekran przed którym znajduje się układ szczelin (najczęściej siatkę dyfrakcyjną) możemy uzyskać obraz składający się z naprzemiennie ułożonych </w:t>
-      </w:r>
-      <w:r>
-        <w:t>jasnych i ciemnych</w:t>
-      </w:r>
-      <w:r>
+          <w:b/>
+          <w:szCs w:val="24"/>
+        </w:rPr>
         <w:t xml:space="preserve"> </w:t>
       </w:r>
       <w:r>
-        <w:t>prążków</w:t>
-      </w:r>
-      <w:r>
-        <w:t xml:space="preserve"> </w:t>
-      </w:r>
-      <w:r>
-        <w:t>. Jest to tzw. doświadczenie Younga.</w:t>
-      </w:r>
-    </w:p>
-    <w:p>
-      <w:pPr>
-        <w:ind w:left="426"/>
-      </w:pPr>
-      <w:r>
-        <w:t>Za pomocą tego e-doświadczenia można m. in:</w:t>
-      </w:r>
-    </w:p>
-    <w:p>
-      <w:pPr>
-        <w:pStyle w:val="Akapitzlist"/>
-        <w:numPr>
-          <w:ilvl w:val="0"/>
-          <w:numId w:val="23"/>
-        </w:numPr>
-      </w:pPr>
-      <w:r>
-        <w:t>zobaczyć dyfrakcję i interferencję fal świetlnych,</w:t>
-      </w:r>
-    </w:p>
-    <w:p>
-      <w:pPr>
-        <w:pStyle w:val="Akapitzlist"/>
-        <w:numPr>
-          <w:ilvl w:val="0"/>
-          <w:numId w:val="23"/>
-        </w:numPr>
-      </w:pPr>
-      <w:r>
-        <w:t>zaobserwować dyfrakcję i interferencję fal wodnych,</w:t>
-      </w:r>
-    </w:p>
-    <w:p>
-      <w:pPr>
-        <w:pStyle w:val="Akapitzlist"/>
-        <w:numPr>
-          <w:ilvl w:val="0"/>
-          <w:numId w:val="23"/>
-        </w:numPr>
-      </w:pPr>
-      <w:r>
-        <w:t>zapoznać się z doświadczeniem Y</w:t>
-      </w:r>
-      <w:r>
-        <w:t>ounga,</w:t>
-      </w:r>
-    </w:p>
-    <w:p>
-      <w:pPr>
-        <w:pStyle w:val="Akapitzlist"/>
-        <w:numPr>
-          <w:ilvl w:val="0"/>
-          <w:numId w:val="23"/>
-        </w:numPr>
-      </w:pPr>
-      <w:r>
-        <w:t>wyznaczyć odległość między szczelinami siatki dyfrakcyjnej,</w:t>
-      </w:r>
-    </w:p>
-    <w:p>
-      <w:pPr>
-        <w:pStyle w:val="Akapitzlist"/>
-        <w:numPr>
-          <w:ilvl w:val="0"/>
-          <w:numId w:val="23"/>
-        </w:numPr>
-      </w:pPr>
-      <w:r>
-        <w:t>zmierzyć odległość między wyświetlonymi prążkami interferencyjnymi.</w:t>
-      </w:r>
-    </w:p>
-    <w:p>
-      <w:pPr>
-        <w:pStyle w:val="Akapitzlist"/>
-        <w:numPr>
-          <w:ilvl w:val="0"/>
-          <w:numId w:val="31"/>
-        </w:numPr>
-        <w:spacing w:before="120" w:after="120"/>
-        <w:rPr>
-          <w:b/>
-        </w:rPr>
-      </w:pPr>
-      <w:r>
-        <w:rPr>
-          <w:b/>
-        </w:rPr>
-        <w:t xml:space="preserve">Ćwiczenie </w:t>
-      </w:r>
-      <w:r>
-        <w:rPr>
-          <w:rFonts w:cs="Times New Roman"/>
-          <w:szCs w:val="24"/>
-        </w:rPr>
-        <w:t>–</w:t>
-      </w:r>
-      <w:r>
-        <w:rPr>
-          <w:rFonts w:cs="Times New Roman"/>
-          <w:b/>
-          <w:szCs w:val="24"/>
-        </w:rPr>
-        <w:t xml:space="preserve"> </w:t>
-      </w:r>
-      <w:r>
-        <w:rPr>
-          <w:rFonts w:cs="Times New Roman"/>
-          <w:b/>
-          <w:szCs w:val="24"/>
-        </w:rPr>
-        <w:t>interferencja światła</w:t>
-      </w:r>
-    </w:p>
-    <w:p>
-      <w:pPr>
-        <w:ind w:left="426"/>
-      </w:pPr>
-      <w:r>
-        <w:tab/>
-      </w:r>
-      <w:r>
-        <w:t xml:space="preserve">Wybierz z Narzędzi: laser RGBU, ekran i ławę optyczną oraz płytkę do wycinania własnych szczelin - z zakładki pt.: płytki dyfrakcyjne. </w:t>
-      </w:r>
-    </w:p>
-    <w:p>
-      <w:pPr>
-        <w:ind w:left="426"/>
-      </w:pPr>
-      <w:r>
-        <w:tab/>
-      </w:r>
-      <w:r>
-        <w:t xml:space="preserve">Zaznacz płytkę dyfrakcyjną i naciśnij przycisk WYTNIJ (znajduje się w panelu bocznym). Zacznij od wycięcia na środku płytki jednego okrągłego otworu. Umieść płytkę dyfrakcyjną na ławie optycznej. </w:t>
-      </w:r>
-    </w:p>
-    <w:p>
-      <w:pPr>
-        <w:ind w:left="426"/>
-      </w:pPr>
-      <w:r>
-        <w:tab/>
-      </w:r>
-      <w:r>
-        <w:t>Następnie zamontuj laser na końcu ławy optycznej. Wyb</w:t>
-      </w:r>
-      <w:r>
-        <w:t>ierz dowolny kolor lasera, np.: </w:t>
-      </w:r>
-      <w:r>
-        <w:t>czerwony. Rozpocznij doświadczenie uruchamiając laser.</w:t>
-      </w:r>
-      <w:r>
-        <w:t xml:space="preserve"> </w:t>
-      </w:r>
-    </w:p>
-    <w:p>
-      <w:pPr>
-        <w:ind w:left="426"/>
-      </w:pPr>
-      <w:r>
-        <w:tab/>
-      </w:r>
-      <w:r>
-        <w:t xml:space="preserve">Jaki obraz powstał po przejściu światła przez płytkę dyfrakcyjną? Żeby lepiej zobaczyć wzór zaznacz w panelu bocznym opcję: widok ekranu. Jakie zjawisko fizyczne powoduje ten efekt świetlny? </w:t>
-      </w:r>
-    </w:p>
-    <w:p>
-      <w:pPr>
-        <w:ind w:left="426"/>
-      </w:pPr>
-      <w:r>
-        <w:tab/>
-      </w:r>
-      <w:r>
-        <w:t>Czy fala świetlna o innej długości przechodząca przez płytkę dyfrakcyjną utworzy inny wzór na ekranie? Sprawdź to dla</w:t>
-      </w:r>
-      <w:r>
-        <w:t xml:space="preserve"> </w:t>
-      </w:r>
-      <w:r>
-        <w:t>wiązek o innej barwie.</w:t>
-      </w:r>
-    </w:p>
-    <w:p>
-      <w:pPr>
-        <w:ind w:left="426"/>
-      </w:pPr>
-      <w:r>
-        <w:tab/>
-      </w:r>
-      <w:r>
-        <w:t>Powtórz doświadczenie wycinając kolejno otwór k</w:t>
-      </w:r>
-      <w:r>
-        <w:t>wadratowy i trójkątny. Czy wzór </w:t>
-      </w:r>
-      <w:r>
-        <w:t>wygląda tak samo, jak w przypadku otworu okrągłego?</w:t>
-      </w:r>
-    </w:p>
-    <w:p>
-      <w:pPr>
-        <w:ind w:left="426"/>
-      </w:pPr>
-      <w:r>
+        <w:rPr>
+          <w:rFonts w:cs="Times New Roman"/>
+          <w:b/>
+          <w:szCs w:val="24"/>
+        </w:rPr>
+        <w:t>Pomiar promieniowania rentgenowskiego</w:t>
+      </w:r>
+    </w:p>
+    <w:p>
+      <w:pPr>
+        <w:ind w:left="491"/>
+        <w:rPr>
+          <w:rFonts w:cs="Times New Roman"/>
+          <w:szCs w:val="24"/>
+        </w:rPr>
+      </w:pPr>
+      <w:r>
+        <w:rPr>
+          <w:rFonts w:cs="Times New Roman"/>
+          <w:szCs w:val="24"/>
+        </w:rPr>
         <w:lastRenderedPageBreak/>
         <w:tab/>
       </w:r>
       <w:r>
+        <w:rPr>
+          <w:rFonts w:cs="Times New Roman"/>
+          <w:szCs w:val="24"/>
+        </w:rPr>
+        <w:t xml:space="preserve">Wybierz z </w:t>
+      </w:r>
+      <w:r>
+        <w:rPr>
+          <w:rFonts w:cs="Times New Roman"/>
+          <w:szCs w:val="24"/>
+        </w:rPr>
+        <w:t>N</w:t>
+      </w:r>
+      <w:r>
+        <w:rPr>
+          <w:rFonts w:cs="Times New Roman"/>
+          <w:szCs w:val="24"/>
+        </w:rPr>
+        <w:t>arzędzi: zasilacz lampy, generator wysokiego napięcia, detektor, osłonę, lampę rentgenowską</w:t>
+      </w:r>
+      <w:r>
+        <w:rPr>
+          <w:rFonts w:cs="Times New Roman"/>
+          <w:szCs w:val="24"/>
+        </w:rPr>
+        <w:t xml:space="preserve"> </w:t>
+      </w:r>
+      <w:r>
+        <w:rPr>
+          <w:rFonts w:cs="Times New Roman"/>
+          <w:szCs w:val="24"/>
+        </w:rPr>
+        <w:t xml:space="preserve">z </w:t>
+      </w:r>
+      <w:r>
+        <w:rPr>
+          <w:rFonts w:cs="Times New Roman"/>
+          <w:szCs w:val="24"/>
+        </w:rPr>
+        <w:t>miedzianą</w:t>
+      </w:r>
+      <w:r>
+        <w:rPr>
+          <w:rFonts w:cs="Times New Roman"/>
+          <w:szCs w:val="24"/>
+        </w:rPr>
+        <w:t xml:space="preserve"> anodą</w:t>
+      </w:r>
+      <w:r>
+        <w:rPr>
+          <w:rFonts w:cs="Times New Roman"/>
+          <w:szCs w:val="24"/>
+        </w:rPr>
+        <w:t xml:space="preserve">. Podłącz przewody lampy rentgenowskiej do </w:t>
+      </w:r>
+      <w:r>
+        <w:rPr>
+          <w:rFonts w:cs="Times New Roman"/>
+          <w:szCs w:val="24"/>
+        </w:rPr>
+        <w:t>jej zasilacza</w:t>
+      </w:r>
+      <w:r>
+        <w:rPr>
+          <w:rFonts w:cs="Times New Roman"/>
+          <w:szCs w:val="24"/>
+        </w:rPr>
+        <w:t>. Niebieski i czerwony przewód podłącz do generatora wysokiego napięcia. Załóż osłonę na lampę rentgenowską.</w:t>
+      </w:r>
+    </w:p>
+    <w:p>
+      <w:pPr>
+        <w:ind w:left="491"/>
+        <w:rPr>
+          <w:rFonts w:cs="Times New Roman"/>
+          <w:szCs w:val="24"/>
+        </w:rPr>
+      </w:pPr>
+      <w:r>
+        <w:rPr>
+          <w:rFonts w:cs="Times New Roman"/>
+          <w:szCs w:val="24"/>
+        </w:rPr>
+        <w:t>Włąc</w:t>
+      </w:r>
+      <w:r>
+        <w:rPr>
+          <w:rFonts w:cs="Times New Roman"/>
+          <w:szCs w:val="24"/>
+        </w:rPr>
+        <w:t>z z</w:t>
+      </w:r>
+      <w:r>
+        <w:rPr>
+          <w:rFonts w:cs="Times New Roman"/>
+          <w:szCs w:val="24"/>
+        </w:rPr>
+        <w:t xml:space="preserve">asilacz </w:t>
+      </w:r>
+      <w:r>
+        <w:rPr>
+          <w:rFonts w:cs="Times New Roman"/>
+          <w:szCs w:val="24"/>
+        </w:rPr>
+        <w:t xml:space="preserve">lampy rentgenowskiej oraz </w:t>
+      </w:r>
+      <w:r>
+        <w:rPr>
+          <w:rFonts w:cs="Times New Roman"/>
+          <w:szCs w:val="24"/>
+        </w:rPr>
+        <w:t>generatora wysokiego napięcia</w:t>
+      </w:r>
+      <w:r>
+        <w:rPr>
+          <w:rFonts w:cs="Times New Roman"/>
+          <w:szCs w:val="24"/>
+        </w:rPr>
+        <w:t xml:space="preserve">. </w:t>
+      </w:r>
+      <w:r>
+        <w:rPr>
+          <w:rFonts w:cs="Times New Roman"/>
+          <w:szCs w:val="24"/>
+        </w:rPr>
+        <w:t>Na </w:t>
+      </w:r>
+      <w:r>
+        <w:rPr>
+          <w:rFonts w:cs="Times New Roman"/>
+          <w:szCs w:val="24"/>
+        </w:rPr>
+        <w:t>generatorze ustaw napięcie równe 10 000. Włącz detektor.</w:t>
+      </w:r>
+    </w:p>
+    <w:p>
+      <w:pPr>
+        <w:pStyle w:val="Akapitzlist"/>
+        <w:numPr>
+          <w:ilvl w:val="0"/>
+          <w:numId w:val="33"/>
+        </w:numPr>
+        <w:rPr>
+          <w:rFonts w:cs="Times New Roman"/>
+          <w:szCs w:val="24"/>
+        </w:rPr>
+      </w:pPr>
+      <w:r>
+        <w:rPr>
+          <w:rFonts w:cs="Times New Roman"/>
+          <w:szCs w:val="24"/>
+        </w:rPr>
+        <w:t>Na monitorze wyświetlane jest widmo promieniowani</w:t>
+      </w:r>
+      <w:r>
+        <w:rPr>
+          <w:rFonts w:cs="Times New Roman"/>
+          <w:szCs w:val="24"/>
+        </w:rPr>
+        <w:t>a</w:t>
+      </w:r>
+      <w:r>
+        <w:rPr>
+          <w:rFonts w:cs="Times New Roman"/>
+          <w:szCs w:val="24"/>
+        </w:rPr>
+        <w:t xml:space="preserve"> rentgenowskiego.</w:t>
+      </w:r>
+      <w:r>
+        <w:rPr>
+          <w:rFonts w:cs="Times New Roman"/>
+          <w:szCs w:val="24"/>
+        </w:rPr>
+        <w:t xml:space="preserve"> </w:t>
+      </w:r>
+      <w:r>
+        <w:rPr>
+          <w:rFonts w:cs="Times New Roman"/>
+          <w:szCs w:val="24"/>
+        </w:rPr>
+        <w:t xml:space="preserve">Powiększając i przesuwając wykres na monitorze przyjrzyj się </w:t>
+      </w:r>
+      <w:r>
+        <w:rPr>
+          <w:rFonts w:cs="Times New Roman"/>
+          <w:szCs w:val="24"/>
+        </w:rPr>
+        <w:t xml:space="preserve">dokładnie </w:t>
+      </w:r>
+      <w:r>
+        <w:rPr>
+          <w:rFonts w:cs="Times New Roman"/>
+          <w:szCs w:val="24"/>
+        </w:rPr>
+        <w:t>wyglądowi widma.</w:t>
+      </w:r>
+    </w:p>
+    <w:p>
+      <w:pPr>
+        <w:pStyle w:val="Akapitzlist"/>
+        <w:numPr>
+          <w:ilvl w:val="0"/>
+          <w:numId w:val="33"/>
+        </w:numPr>
+        <w:rPr>
+          <w:rFonts w:cs="Times New Roman"/>
+          <w:szCs w:val="24"/>
+        </w:rPr>
+      </w:pPr>
+      <w:r>
+        <w:rPr>
+          <w:rFonts w:cs="Times New Roman"/>
+          <w:szCs w:val="24"/>
+        </w:rPr>
+        <w:t>Zapisz pomiar.</w:t>
+      </w:r>
+    </w:p>
+    <w:p>
+      <w:pPr>
+        <w:pStyle w:val="Akapitzlist"/>
+        <w:numPr>
+          <w:ilvl w:val="0"/>
+          <w:numId w:val="33"/>
+        </w:numPr>
+        <w:rPr>
+          <w:rFonts w:cs="Times New Roman"/>
+          <w:szCs w:val="24"/>
+        </w:rPr>
+      </w:pPr>
+      <w:r>
+        <w:rPr>
+          <w:rFonts w:cs="Times New Roman"/>
+          <w:szCs w:val="24"/>
+        </w:rPr>
+        <w:t>Wykonaj ponownie doświadczenie dla napięć 8000 kV, 6000 kV, 4000 kV, 2000 kV.</w:t>
+      </w:r>
+    </w:p>
+    <w:p>
+      <w:pPr>
+        <w:pStyle w:val="Akapitzlist"/>
+        <w:numPr>
+          <w:ilvl w:val="0"/>
+          <w:numId w:val="33"/>
+        </w:numPr>
+        <w:rPr>
+          <w:rFonts w:cs="Times New Roman"/>
+          <w:szCs w:val="24"/>
+        </w:rPr>
+      </w:pPr>
+      <w:r>
+        <w:rPr>
+          <w:rFonts w:cs="Times New Roman"/>
+          <w:szCs w:val="24"/>
+        </w:rPr>
+        <w:t>Porównaj wykresy. Podczas pierwszego pomiaru w widmie występowały wysokie piki. Czy wyglądają one tak samo w kolejnych pomiarach?</w:t>
+      </w:r>
+    </w:p>
+    <w:p>
+      <w:pPr>
+        <w:pStyle w:val="Akapitzlist"/>
+        <w:numPr>
+          <w:ilvl w:val="0"/>
+          <w:numId w:val="33"/>
+        </w:numPr>
+        <w:rPr>
+          <w:rFonts w:cs="Times New Roman"/>
+          <w:szCs w:val="24"/>
+        </w:rPr>
+      </w:pPr>
+      <w:r>
+        <w:rPr>
+          <w:rFonts w:cs="Times New Roman"/>
+          <w:szCs w:val="24"/>
+        </w:rPr>
+        <w:t xml:space="preserve">Dlaczego dla pewnych napięć w widmie pojawiają się </w:t>
+      </w:r>
+      <w:r>
+        <w:rPr>
+          <w:rFonts w:cs="Times New Roman"/>
+          <w:szCs w:val="24"/>
+        </w:rPr>
+        <w:t>piki, a dla innych nie?</w:t>
+      </w:r>
+    </w:p>
+    <w:p>
+      <w:pPr>
+        <w:pStyle w:val="Akapitzlist"/>
+        <w:numPr>
+          <w:ilvl w:val="0"/>
+          <w:numId w:val="33"/>
+        </w:numPr>
+        <w:rPr>
+          <w:rFonts w:cs="Times New Roman"/>
+          <w:szCs w:val="24"/>
+        </w:rPr>
+      </w:pPr>
+      <w:r>
+        <w:rPr>
+          <w:rFonts w:cs="Times New Roman"/>
+          <w:szCs w:val="24"/>
+        </w:rPr>
+        <w:t xml:space="preserve">Znajdź napięcie (lub </w:t>
+      </w:r>
+      <w:r>
+        <w:rPr>
+          <w:rFonts w:cs="Times New Roman"/>
+          <w:szCs w:val="24"/>
+        </w:rPr>
+        <w:t>napięcia), przy którym</w:t>
+      </w:r>
+      <w:r>
+        <w:rPr>
+          <w:rFonts w:cs="Times New Roman"/>
+          <w:szCs w:val="24"/>
+        </w:rPr>
+        <w:t xml:space="preserve"> po raz pierwszy pojawiają się piki.</w:t>
+      </w:r>
+    </w:p>
+    <w:p>
+      <w:pPr>
+        <w:ind w:left="491"/>
+        <w:rPr>
+          <w:b/>
+        </w:rPr>
+      </w:pPr>
+      <w:r>
+        <w:t>Więcej ćwiczeń znajduje się w podręczniku.</w:t>
+      </w:r>
+    </w:p>
+    <w:p>
+      <w:pPr>
+        <w:spacing w:before="240"/>
+        <w:rPr>
+          <w:rStyle w:val="Tytuksiki"/>
+        </w:rPr>
+      </w:pPr>
+      <w:r>
+        <w:rPr>
+          <w:rStyle w:val="Tytuksiki"/>
+        </w:rPr>
+        <w:t>e-doświadczenie „</w:t>
+      </w:r>
+      <w:r>
+        <w:rPr>
+          <w:rStyle w:val="Tytuksiki"/>
+        </w:rPr>
+        <w:t>Interferencja i dyfrakcja światła</w:t>
+      </w:r>
+      <w:r>
+        <w:rPr>
+          <w:rStyle w:val="Tytuksiki"/>
+        </w:rPr>
+        <w:t>”</w:t>
+      </w:r>
+    </w:p>
+    <w:p>
+      <w:pPr>
+        <w:pStyle w:val="Akapitzlist"/>
+        <w:numPr>
+          <w:ilvl w:val="0"/>
+          <w:numId w:val="31"/>
+        </w:numPr>
+        <w:spacing w:before="120" w:after="120"/>
+        <w:rPr>
+          <w:b/>
+        </w:rPr>
+      </w:pPr>
+      <w:r>
+        <w:rPr>
+          <w:b/>
+        </w:rPr>
+        <w:t>Opis</w:t>
+      </w:r>
+    </w:p>
+    <w:p>
+      <w:pPr>
+        <w:ind w:left="426"/>
+      </w:pPr>
+      <w:r>
+        <w:tab/>
+      </w:r>
+      <w:r>
+        <w:t xml:space="preserve">Interferencja jest zjawiskiem nakładania się na siebie dwu lub więcej fal. </w:t>
+      </w:r>
+      <w:r>
+        <w:t>N</w:t>
+      </w:r>
+      <w:r>
+        <w:t>akłada</w:t>
+      </w:r>
+      <w:r>
+        <w:t xml:space="preserve">jące się na </w:t>
+      </w:r>
+      <w:r>
+        <w:t xml:space="preserve">siebie </w:t>
+      </w:r>
+      <w:r>
+        <w:t xml:space="preserve">fale </w:t>
+      </w:r>
+      <w:r>
+        <w:t xml:space="preserve">mogą </w:t>
+      </w:r>
+      <w:r>
+        <w:t xml:space="preserve">się </w:t>
+      </w:r>
+      <w:r>
+        <w:t xml:space="preserve">wzajemnie wzmocnić lub osłabić. </w:t>
+      </w:r>
+      <w:r>
+        <w:t xml:space="preserve">Białe światło </w:t>
+      </w:r>
+      <w:r>
+        <w:t xml:space="preserve">nie ma jednej określonej długości fali, interferencję w tym przypadku jest bardzo trudno zaobserwować. </w:t>
+      </w:r>
+      <w:r>
+        <w:t xml:space="preserve">O wiele łatwiej zaobserwować interferencję wykorzystując światło monochromatyczne, np.: lasera. Kierując wiązkę laserową na ekran przed którym znajduje się układ szczelin (najczęściej siatkę dyfrakcyjną) możemy uzyskać obraz składający się z naprzemiennie ułożonych </w:t>
+      </w:r>
+      <w:r>
+        <w:t>jasnych i ciemnych</w:t>
+      </w:r>
+      <w:r>
+        <w:t xml:space="preserve"> </w:t>
+      </w:r>
+      <w:r>
+        <w:t>prążków</w:t>
+      </w:r>
+      <w:r>
+        <w:t xml:space="preserve"> </w:t>
+      </w:r>
+      <w:r>
+        <w:t>. Jest to tzw. doświadczenie Younga.</w:t>
+      </w:r>
+    </w:p>
+    <w:p>
+      <w:pPr>
+        <w:ind w:left="426"/>
+      </w:pPr>
+      <w:r>
+        <w:t>Za pomocą tego e-doświadczenia można m. in:</w:t>
+      </w:r>
+    </w:p>
+    <w:p>
+      <w:pPr>
+        <w:pStyle w:val="Akapitzlist"/>
+        <w:numPr>
+          <w:ilvl w:val="0"/>
+          <w:numId w:val="23"/>
+        </w:numPr>
+      </w:pPr>
+      <w:r>
+        <w:t>zobaczyć dyfrakcję i interferencję fal świetlnych,</w:t>
+      </w:r>
+    </w:p>
+    <w:p>
+      <w:pPr>
+        <w:pStyle w:val="Akapitzlist"/>
+        <w:numPr>
+          <w:ilvl w:val="0"/>
+          <w:numId w:val="23"/>
+        </w:numPr>
+      </w:pPr>
+      <w:r>
+        <w:t>zaobserwować dyfrakcję i interferencję fal wodnych,</w:t>
+      </w:r>
+    </w:p>
+    <w:p>
+      <w:pPr>
+        <w:pStyle w:val="Akapitzlist"/>
+        <w:numPr>
+          <w:ilvl w:val="0"/>
+          <w:numId w:val="23"/>
+        </w:numPr>
+      </w:pPr>
+      <w:r>
+        <w:t>zapoznać się z doświadczeniem Y</w:t>
+      </w:r>
+      <w:r>
+        <w:t>ounga,</w:t>
+      </w:r>
+    </w:p>
+    <w:p>
+      <w:pPr>
+        <w:pStyle w:val="Akapitzlist"/>
+        <w:numPr>
+          <w:ilvl w:val="0"/>
+          <w:numId w:val="23"/>
+        </w:numPr>
+      </w:pPr>
+      <w:r>
+        <w:t>wyznaczyć odległość między szczelinami siatki dyfrakcyjnej,</w:t>
+      </w:r>
+    </w:p>
+    <w:p>
+      <w:pPr>
+        <w:pStyle w:val="Akapitzlist"/>
+        <w:numPr>
+          <w:ilvl w:val="0"/>
+          <w:numId w:val="23"/>
+        </w:numPr>
+      </w:pPr>
+      <w:r>
+        <w:lastRenderedPageBreak/>
+        <w:t>zmierzyć odległość między wyświetlonymi prążkami interferencyjnymi.</w:t>
+      </w:r>
+    </w:p>
+    <w:p>
+      <w:pPr>
+        <w:pStyle w:val="Akapitzlist"/>
+        <w:numPr>
+          <w:ilvl w:val="0"/>
+          <w:numId w:val="31"/>
+        </w:numPr>
+        <w:spacing w:before="120" w:after="120"/>
+        <w:rPr>
+          <w:b/>
+        </w:rPr>
+      </w:pPr>
+      <w:r>
+        <w:rPr>
+          <w:b/>
+        </w:rPr>
+        <w:t xml:space="preserve">Ćwiczenie </w:t>
+      </w:r>
+      <w:r>
+        <w:rPr>
+          <w:rFonts w:cs="Times New Roman"/>
+          <w:szCs w:val="24"/>
+        </w:rPr>
+        <w:t>–</w:t>
+      </w:r>
+      <w:r>
+        <w:rPr>
+          <w:rFonts w:cs="Times New Roman"/>
+          <w:b/>
+          <w:szCs w:val="24"/>
+        </w:rPr>
+        <w:t xml:space="preserve"> </w:t>
+      </w:r>
+      <w:r>
+        <w:rPr>
+          <w:rFonts w:cs="Times New Roman"/>
+          <w:b/>
+          <w:szCs w:val="24"/>
+        </w:rPr>
+        <w:t>interferencja światła</w:t>
+      </w:r>
+    </w:p>
+    <w:p>
+      <w:pPr>
+        <w:ind w:left="426"/>
+      </w:pPr>
+      <w:r>
+        <w:tab/>
+      </w:r>
+      <w:r>
+        <w:t xml:space="preserve">Wybierz z Narzędzi: laser RGBU, ekran i ławę optyczną oraz płytkę do wycinania własnych szczelin - z zakładki pt.: płytki dyfrakcyjne. </w:t>
+      </w:r>
+    </w:p>
+    <w:p>
+      <w:pPr>
+        <w:ind w:left="426"/>
+      </w:pPr>
+      <w:r>
+        <w:tab/>
+      </w:r>
+      <w:r>
+        <w:t xml:space="preserve">Zaznacz płytkę dyfrakcyjną i naciśnij przycisk WYTNIJ (znajduje się w panelu bocznym). Zacznij od wycięcia na środku płytki jednego okrągłego otworu. Umieść płytkę dyfrakcyjną na ławie optycznej. </w:t>
+      </w:r>
+    </w:p>
+    <w:p>
+      <w:pPr>
+        <w:ind w:left="426"/>
+      </w:pPr>
+      <w:r>
+        <w:tab/>
+      </w:r>
+      <w:r>
+        <w:t>Następnie zamontuj laser na końcu ławy optycznej. Wyb</w:t>
+      </w:r>
+      <w:r>
+        <w:t>ierz dowolny kolor lasera, np.: </w:t>
+      </w:r>
+      <w:r>
+        <w:t>czerwony. Rozpocznij doświadczenie uruchamiając laser.</w:t>
+      </w:r>
+      <w:r>
+        <w:t xml:space="preserve"> </w:t>
+      </w:r>
+    </w:p>
+    <w:p>
+      <w:pPr>
+        <w:ind w:left="426"/>
+      </w:pPr>
+      <w:r>
+        <w:tab/>
+      </w:r>
+      <w:r>
+        <w:t xml:space="preserve">Jaki obraz powstał po przejściu światła przez płytkę dyfrakcyjną? Żeby lepiej zobaczyć wzór zaznacz w panelu bocznym opcję: widok ekranu. Jakie zjawisko fizyczne powoduje ten efekt świetlny? </w:t>
+      </w:r>
+    </w:p>
+    <w:p>
+      <w:pPr>
+        <w:ind w:left="426"/>
+      </w:pPr>
+      <w:r>
+        <w:tab/>
+      </w:r>
+      <w:r>
+        <w:t>Czy fala świetlna o innej długości przechodząca przez płytkę dyfrakcyjną utworzy inny wzór na ekranie? Sprawdź to dla</w:t>
+      </w:r>
+      <w:r>
+        <w:t xml:space="preserve"> </w:t>
+      </w:r>
+      <w:r>
+        <w:t>wiązek o innej barwie.</w:t>
+      </w:r>
+    </w:p>
+    <w:p>
+      <w:pPr>
+        <w:ind w:left="426"/>
+      </w:pPr>
+      <w:r>
+        <w:tab/>
+      </w:r>
+      <w:r>
+        <w:t>Powtórz doświadczenie wycinając kolejno otwór k</w:t>
+      </w:r>
+      <w:r>
+        <w:t>wadratowy i trójkątny. Czy wzór </w:t>
+      </w:r>
+      <w:r>
+        <w:t>wygląda tak samo, jak w przypadku otworu okrągłego?</w:t>
+      </w:r>
+    </w:p>
+    <w:p>
+      <w:pPr>
+        <w:ind w:left="426"/>
+      </w:pPr>
+      <w:r>
+        <w:tab/>
+      </w:r>
+      <w:r>
         <w:t>Więcej ćwiczeń znajduje się w podręczniku.</w:t>
       </w:r>
     </w:p>
@@ -4280,6 +4628,7 @@
         </w:numPr>
       </w:pPr>
       <w:r>
+        <w:lastRenderedPageBreak/>
         <w:t>z</w:t>
       </w:r>
       <w:r>
@@ -4473,7 +4822,7 @@
             <w:rPr>
               <w:noProof/>
             </w:rPr>
-            <w:t>1</w:t>
+            <w:t>14</w:t>
           </w:r>
         </w:fldSimple>
       </w:p>
@@ -4687,6 +5036,119 @@
     </w:lvl>
   </w:abstractNum>
   <w:abstractNum w:abstractNumId="2">
+    <w:nsid w:val="0296685E"/>
+    <w:multiLevelType w:val="hybridMultilevel"/>
+    <w:tmpl w:val="6E9CE290"/>
+    <w:lvl w:ilvl="0" w:tplc="04150001">
+      <w:start w:val="1"/>
+      <w:numFmt w:val="bullet"/>
+      <w:lvlText w:val=""/>
+      <w:lvlJc w:val="left"/>
+      <w:pPr>
+        <w:ind w:left="851" w:hanging="360"/>
+      </w:pPr>
+      <w:rPr>
+        <w:rFonts w:ascii="Symbol" w:hAnsi="Symbol" w:hint="default"/>
+      </w:rPr>
+    </w:lvl>
+    <w:lvl w:ilvl="1" w:tplc="04150003" w:tentative="1">
+      <w:start w:val="1"/>
+      <w:numFmt w:val="bullet"/>
+      <w:lvlText w:val="o"/>
+      <w:lvlJc w:val="left"/>
+      <w:pPr>
+        <w:ind w:left="1571" w:hanging="360"/>
+      </w:pPr>
+      <w:rPr>
+        <w:rFonts w:ascii="Courier New" w:hAnsi="Courier New" w:cs="Courier New" w:hint="default"/>
+      </w:rPr>
+    </w:lvl>
+    <w:lvl w:ilvl="2" w:tplc="04150005" w:tentative="1">
+      <w:start w:val="1"/>
+      <w:numFmt w:val="bullet"/>
+      <w:lvlText w:val=""/>
+      <w:lvlJc w:val="left"/>
+      <w:pPr>
+        <w:ind w:left="2291" w:hanging="360"/>
+      </w:pPr>
+      <w:rPr>
+        <w:rFonts w:ascii="Wingdings" w:hAnsi="Wingdings" w:hint="default"/>
+      </w:rPr>
+    </w:lvl>
+    <w:lvl w:ilvl="3" w:tplc="04150001" w:tentative="1">
+      <w:start w:val="1"/>
+      <w:numFmt w:val="bullet"/>
+      <w:lvlText w:val=""/>
+      <w:lvlJc w:val="left"/>
+      <w:pPr>
+        <w:ind w:left="3011" w:hanging="360"/>
+      </w:pPr>
+      <w:rPr>
+        <w:rFonts w:ascii="Symbol" w:hAnsi="Symbol" w:hint="default"/>
+      </w:rPr>
+    </w:lvl>
+    <w:lvl w:ilvl="4" w:tplc="04150003" w:tentative="1">
+      <w:start w:val="1"/>
+      <w:numFmt w:val="bullet"/>
+      <w:lvlText w:val="o"/>
+      <w:lvlJc w:val="left"/>
+      <w:pPr>
+        <w:ind w:left="3731" w:hanging="360"/>
+      </w:pPr>
+      <w:rPr>
+        <w:rFonts w:ascii="Courier New" w:hAnsi="Courier New" w:cs="Courier New" w:hint="default"/>
+      </w:rPr>
+    </w:lvl>
+    <w:lvl w:ilvl="5" w:tplc="04150005" w:tentative="1">
+      <w:start w:val="1"/>
+      <w:numFmt w:val="bullet"/>
+      <w:lvlText w:val=""/>
+      <w:lvlJc w:val="left"/>
+      <w:pPr>
+        <w:ind w:left="4451" w:hanging="360"/>
+      </w:pPr>
+      <w:rPr>
+        <w:rFonts w:ascii="Wingdings" w:hAnsi="Wingdings" w:hint="default"/>
+      </w:rPr>
+    </w:lvl>
+    <w:lvl w:ilvl="6" w:tplc="04150001" w:tentative="1">
+      <w:start w:val="1"/>
+      <w:numFmt w:val="bullet"/>
+      <w:lvlText w:val=""/>
+      <w:lvlJc w:val="left"/>
+      <w:pPr>
+        <w:ind w:left="5171" w:hanging="360"/>
+      </w:pPr>
+      <w:rPr>
+        <w:rFonts w:ascii="Symbol" w:hAnsi="Symbol" w:hint="default"/>
+      </w:rPr>
+    </w:lvl>
+    <w:lvl w:ilvl="7" w:tplc="04150003" w:tentative="1">
+      <w:start w:val="1"/>
+      <w:numFmt w:val="bullet"/>
+      <w:lvlText w:val="o"/>
+      <w:lvlJc w:val="left"/>
+      <w:pPr>
+        <w:ind w:left="5891" w:hanging="360"/>
+      </w:pPr>
+      <w:rPr>
+        <w:rFonts w:ascii="Courier New" w:hAnsi="Courier New" w:cs="Courier New" w:hint="default"/>
+      </w:rPr>
+    </w:lvl>
+    <w:lvl w:ilvl="8" w:tplc="04150005" w:tentative="1">
+      <w:start w:val="1"/>
+      <w:numFmt w:val="bullet"/>
+      <w:lvlText w:val=""/>
+      <w:lvlJc w:val="left"/>
+      <w:pPr>
+        <w:ind w:left="6611" w:hanging="360"/>
+      </w:pPr>
+      <w:rPr>
+        <w:rFonts w:ascii="Wingdings" w:hAnsi="Wingdings" w:hint="default"/>
+      </w:rPr>
+    </w:lvl>
+  </w:abstractNum>
+  <w:abstractNum w:abstractNumId="3">
     <w:nsid w:val="04183111"/>
     <w:multiLevelType w:val="multilevel"/>
     <w:tmpl w:val="0809001F"/>
@@ -4772,7 +5234,7 @@
       </w:pPr>
     </w:lvl>
   </w:abstractNum>
-  <w:abstractNum w:abstractNumId="3">
+  <w:abstractNum w:abstractNumId="4">
     <w:nsid w:val="045E2B19"/>
     <w:multiLevelType w:val="multilevel"/>
     <w:tmpl w:val="0809001F"/>
@@ -4858,7 +5320,7 @@
       </w:pPr>
     </w:lvl>
   </w:abstractNum>
-  <w:abstractNum w:abstractNumId="4">
+  <w:abstractNum w:abstractNumId="5">
     <w:nsid w:val="074E746A"/>
     <w:multiLevelType w:val="hybridMultilevel"/>
     <w:tmpl w:val="A33252DE"/>
@@ -4971,7 +5433,7 @@
       </w:rPr>
     </w:lvl>
   </w:abstractNum>
-  <w:abstractNum w:abstractNumId="5">
+  <w:abstractNum w:abstractNumId="6">
     <w:nsid w:val="09AE7D4E"/>
     <w:multiLevelType w:val="hybridMultilevel"/>
     <w:tmpl w:val="C9F09D28"/>
@@ -5084,7 +5546,7 @@
       </w:rPr>
     </w:lvl>
   </w:abstractNum>
-  <w:abstractNum w:abstractNumId="6">
+  <w:abstractNum w:abstractNumId="7">
     <w:nsid w:val="0AD4117D"/>
     <w:multiLevelType w:val="hybridMultilevel"/>
     <w:tmpl w:val="5050A1B2"/>
@@ -5197,7 +5659,7 @@
       </w:rPr>
     </w:lvl>
   </w:abstractNum>
-  <w:abstractNum w:abstractNumId="7">
+  <w:abstractNum w:abstractNumId="8">
     <w:nsid w:val="0B3A6353"/>
     <w:multiLevelType w:val="hybridMultilevel"/>
     <w:tmpl w:val="73260F8E"/>
@@ -5283,7 +5745,7 @@
       </w:pPr>
     </w:lvl>
   </w:abstractNum>
-  <w:abstractNum w:abstractNumId="8">
+  <w:abstractNum w:abstractNumId="9">
     <w:nsid w:val="0D0B000E"/>
     <w:multiLevelType w:val="hybridMultilevel"/>
     <w:tmpl w:val="7D6E4F50"/>
@@ -5396,7 +5858,7 @@
       </w:rPr>
     </w:lvl>
   </w:abstractNum>
-  <w:abstractNum w:abstractNumId="9">
+  <w:abstractNum w:abstractNumId="10">
     <w:nsid w:val="11343147"/>
     <w:multiLevelType w:val="hybridMultilevel"/>
     <w:tmpl w:val="56986126"/>
@@ -5509,7 +5971,7 @@
       </w:rPr>
     </w:lvl>
   </w:abstractNum>
-  <w:abstractNum w:abstractNumId="10">
+  <w:abstractNum w:abstractNumId="11">
     <w:nsid w:val="129A4D7A"/>
     <w:multiLevelType w:val="hybridMultilevel"/>
     <w:tmpl w:val="AC301888"/>
@@ -5598,7 +6060,7 @@
       </w:pPr>
     </w:lvl>
   </w:abstractNum>
-  <w:abstractNum w:abstractNumId="11">
+  <w:abstractNum w:abstractNumId="12">
     <w:nsid w:val="1843767B"/>
     <w:multiLevelType w:val="multilevel"/>
     <w:tmpl w:val="0809001F"/>
@@ -5684,7 +6146,7 @@
       </w:pPr>
     </w:lvl>
   </w:abstractNum>
-  <w:abstractNum w:abstractNumId="12">
+  <w:abstractNum w:abstractNumId="13">
     <w:nsid w:val="19783E6B"/>
     <w:multiLevelType w:val="multilevel"/>
     <w:tmpl w:val="0809001F"/>
@@ -5770,7 +6232,7 @@
       </w:pPr>
     </w:lvl>
   </w:abstractNum>
-  <w:abstractNum w:abstractNumId="13">
+  <w:abstractNum w:abstractNumId="14">
     <w:nsid w:val="29A30A4E"/>
     <w:multiLevelType w:val="hybridMultilevel"/>
     <w:tmpl w:val="FA32EE58"/>
@@ -5883,7 +6345,7 @@
       </w:rPr>
     </w:lvl>
   </w:abstractNum>
-  <w:abstractNum w:abstractNumId="14">
+  <w:abstractNum w:abstractNumId="15">
     <w:nsid w:val="2D53773C"/>
     <w:multiLevelType w:val="hybridMultilevel"/>
     <w:tmpl w:val="19D09CC0"/>
@@ -5996,7 +6458,7 @@
       </w:rPr>
     </w:lvl>
   </w:abstractNum>
-  <w:abstractNum w:abstractNumId="15">
+  <w:abstractNum w:abstractNumId="16">
     <w:nsid w:val="30765026"/>
     <w:multiLevelType w:val="hybridMultilevel"/>
     <w:tmpl w:val="FA0A066C"/>
@@ -6109,7 +6571,7 @@
       </w:rPr>
     </w:lvl>
   </w:abstractNum>
-  <w:abstractNum w:abstractNumId="16">
+  <w:abstractNum w:abstractNumId="17">
     <w:nsid w:val="3E6446E6"/>
     <w:multiLevelType w:val="hybridMultilevel"/>
     <w:tmpl w:val="50BCCFF6"/>
@@ -6222,7 +6684,7 @@
       </w:rPr>
     </w:lvl>
   </w:abstractNum>
-  <w:abstractNum w:abstractNumId="17">
+  <w:abstractNum w:abstractNumId="18">
     <w:nsid w:val="3F5D11C8"/>
     <w:multiLevelType w:val="hybridMultilevel"/>
     <w:tmpl w:val="AADE8EF0"/>
@@ -6335,7 +6797,7 @@
       </w:rPr>
     </w:lvl>
   </w:abstractNum>
-  <w:abstractNum w:abstractNumId="18">
+  <w:abstractNum w:abstractNumId="19">
     <w:nsid w:val="44D43F12"/>
     <w:multiLevelType w:val="multilevel"/>
     <w:tmpl w:val="0809001F"/>
@@ -6421,7 +6883,7 @@
       </w:pPr>
     </w:lvl>
   </w:abstractNum>
-  <w:abstractNum w:abstractNumId="19">
+  <w:abstractNum w:abstractNumId="20">
     <w:nsid w:val="4B9F6507"/>
     <w:multiLevelType w:val="multilevel"/>
     <w:tmpl w:val="0809001F"/>
@@ -6507,7 +6969,7 @@
       </w:pPr>
     </w:lvl>
   </w:abstractNum>
-  <w:abstractNum w:abstractNumId="20">
+  <w:abstractNum w:abstractNumId="21">
     <w:nsid w:val="50436CB6"/>
     <w:multiLevelType w:val="hybridMultilevel"/>
     <w:tmpl w:val="8E5A9982"/>
@@ -6620,7 +7082,7 @@
       </w:rPr>
     </w:lvl>
   </w:abstractNum>
-  <w:abstractNum w:abstractNumId="21">
+  <w:abstractNum w:abstractNumId="22">
     <w:nsid w:val="50F872E5"/>
     <w:multiLevelType w:val="hybridMultilevel"/>
     <w:tmpl w:val="1B1C7FB0"/>
@@ -6733,7 +7195,7 @@
       </w:rPr>
     </w:lvl>
   </w:abstractNum>
-  <w:abstractNum w:abstractNumId="22">
+  <w:abstractNum w:abstractNumId="23">
     <w:nsid w:val="55A13AC8"/>
     <w:multiLevelType w:val="multilevel"/>
     <w:tmpl w:val="0809001F"/>
@@ -6819,7 +7281,7 @@
       </w:pPr>
     </w:lvl>
   </w:abstractNum>
-  <w:abstractNum w:abstractNumId="23">
+  <w:abstractNum w:abstractNumId="24">
     <w:nsid w:val="5DA41871"/>
     <w:multiLevelType w:val="hybridMultilevel"/>
     <w:tmpl w:val="F738A222"/>
@@ -6905,7 +7367,7 @@
       </w:pPr>
     </w:lvl>
   </w:abstractNum>
-  <w:abstractNum w:abstractNumId="24">
+  <w:abstractNum w:abstractNumId="25">
     <w:nsid w:val="68B37B22"/>
     <w:multiLevelType w:val="hybridMultilevel"/>
     <w:tmpl w:val="37AE9B42"/>
@@ -7018,7 +7480,7 @@
       </w:rPr>
     </w:lvl>
   </w:abstractNum>
-  <w:abstractNum w:abstractNumId="25">
+  <w:abstractNum w:abstractNumId="26">
     <w:nsid w:val="6E99255B"/>
     <w:multiLevelType w:val="hybridMultilevel"/>
     <w:tmpl w:val="1C52DF02"/>
@@ -7104,7 +7566,7 @@
       </w:pPr>
     </w:lvl>
   </w:abstractNum>
-  <w:abstractNum w:abstractNumId="26">
+  <w:abstractNum w:abstractNumId="27">
     <w:nsid w:val="70AC3876"/>
     <w:multiLevelType w:val="hybridMultilevel"/>
     <w:tmpl w:val="7526B296"/>
@@ -7217,7 +7679,7 @@
       </w:rPr>
     </w:lvl>
   </w:abstractNum>
-  <w:abstractNum w:abstractNumId="27">
+  <w:abstractNum w:abstractNumId="28">
     <w:nsid w:val="70B75D8E"/>
     <w:multiLevelType w:val="hybridMultilevel"/>
     <w:tmpl w:val="AA3E884C"/>
@@ -7330,7 +7792,7 @@
       </w:rPr>
     </w:lvl>
   </w:abstractNum>
-  <w:abstractNum w:abstractNumId="28">
+  <w:abstractNum w:abstractNumId="29">
     <w:nsid w:val="71680132"/>
     <w:multiLevelType w:val="hybridMultilevel"/>
     <w:tmpl w:val="354ACC22"/>
@@ -7443,7 +7905,7 @@
       </w:rPr>
     </w:lvl>
   </w:abstractNum>
-  <w:abstractNum w:abstractNumId="29">
+  <w:abstractNum w:abstractNumId="30">
     <w:nsid w:val="767363A0"/>
     <w:multiLevelType w:val="hybridMultilevel"/>
     <w:tmpl w:val="96F2422E"/>
@@ -7556,7 +8018,7 @@
       </w:rPr>
     </w:lvl>
   </w:abstractNum>
-  <w:abstractNum w:abstractNumId="30">
+  <w:abstractNum w:abstractNumId="31">
     <w:nsid w:val="76F021DE"/>
     <w:multiLevelType w:val="hybridMultilevel"/>
     <w:tmpl w:val="D1DA1E46"/>
@@ -7669,7 +8131,7 @@
       </w:rPr>
     </w:lvl>
   </w:abstractNum>
-  <w:abstractNum w:abstractNumId="31">
+  <w:abstractNum w:abstractNumId="32">
     <w:nsid w:val="78A642A1"/>
     <w:multiLevelType w:val="multilevel"/>
     <w:tmpl w:val="0809001F"/>
@@ -7756,100 +8218,103 @@
     </w:lvl>
   </w:abstractNum>
   <w:num w:numId="1">
-    <w:abstractNumId w:val="10"/>
+    <w:abstractNumId w:val="11"/>
   </w:num>
   <w:num w:numId="2">
+    <w:abstractNumId w:val="24"/>
+  </w:num>
+  <w:num w:numId="3">
+    <w:abstractNumId w:val="19"/>
+  </w:num>
+  <w:num w:numId="4">
     <w:abstractNumId w:val="23"/>
   </w:num>
-  <w:num w:numId="3">
-    <w:abstractNumId w:val="18"/>
-  </w:num>
-  <w:num w:numId="4">
-    <w:abstractNumId w:val="22"/>
-  </w:num>
   <w:num w:numId="5">
-    <w:abstractNumId w:val="31"/>
+    <w:abstractNumId w:val="32"/>
   </w:num>
   <w:num w:numId="6">
-    <w:abstractNumId w:val="3"/>
+    <w:abstractNumId w:val="4"/>
   </w:num>
   <w:num w:numId="7">
     <w:abstractNumId w:val="0"/>
   </w:num>
   <w:num w:numId="8">
+    <w:abstractNumId w:val="31"/>
+  </w:num>
+  <w:num w:numId="9">
+    <w:abstractNumId w:val="7"/>
+  </w:num>
+  <w:num w:numId="10">
+    <w:abstractNumId w:val="6"/>
+  </w:num>
+  <w:num w:numId="11">
+    <w:abstractNumId w:val="17"/>
+  </w:num>
+  <w:num w:numId="12">
     <w:abstractNumId w:val="30"/>
   </w:num>
-  <w:num w:numId="9">
-    <w:abstractNumId w:val="6"/>
+  <w:num w:numId="13">
+    <w:abstractNumId w:val="28"/>
   </w:num>
-  <w:num w:numId="10">
+  <w:num w:numId="14">
     <w:abstractNumId w:val="5"/>
   </w:num>
-  <w:num w:numId="11">
+  <w:num w:numId="15">
+    <w:abstractNumId w:val="9"/>
+  </w:num>
+  <w:num w:numId="16">
+    <w:abstractNumId w:val="22"/>
+  </w:num>
+  <w:num w:numId="17">
+    <w:abstractNumId w:val="25"/>
+  </w:num>
+  <w:num w:numId="18">
+    <w:abstractNumId w:val="18"/>
+  </w:num>
+  <w:num w:numId="19">
+    <w:abstractNumId w:val="29"/>
+  </w:num>
+  <w:num w:numId="20">
     <w:abstractNumId w:val="16"/>
   </w:num>
-  <w:num w:numId="12">
-    <w:abstractNumId w:val="29"/>
+  <w:num w:numId="21">
+    <w:abstractNumId w:val="14"/>
   </w:num>
-  <w:num w:numId="13">
+  <w:num w:numId="22">
+    <w:abstractNumId w:val="21"/>
+  </w:num>
+  <w:num w:numId="23">
+    <w:abstractNumId w:val="15"/>
+  </w:num>
+  <w:num w:numId="24">
     <w:abstractNumId w:val="27"/>
   </w:num>
-  <w:num w:numId="14">
-    <w:abstractNumId w:val="4"/>
-  </w:num>
-  <w:num w:numId="15">
+  <w:num w:numId="25">
     <w:abstractNumId w:val="8"/>
   </w:num>
-  <w:num w:numId="16">
-    <w:abstractNumId w:val="21"/>
-  </w:num>
-  <w:num w:numId="17">
-    <w:abstractNumId w:val="24"/>
-  </w:num>
-  <w:num w:numId="18">
-    <w:abstractNumId w:val="17"/>
-  </w:num>
-  <w:num w:numId="19">
-    <w:abstractNumId w:val="28"/>
-  </w:num>
-  <w:num w:numId="20">
-    <w:abstractNumId w:val="15"/>
-  </w:num>
-  <w:num w:numId="21">
-    <w:abstractNumId w:val="13"/>
-  </w:num>
-  <w:num w:numId="22">
-    <w:abstractNumId w:val="20"/>
-  </w:num>
-  <w:num w:numId="23">
-    <w:abstractNumId w:val="14"/>
-  </w:num>
-  <w:num w:numId="24">
+  <w:num w:numId="26">
     <w:abstractNumId w:val="26"/>
   </w:num>
-  <w:num w:numId="25">
-    <w:abstractNumId w:val="7"/>
-  </w:num>
-  <w:num w:numId="26">
-    <w:abstractNumId w:val="25"/>
-  </w:num>
   <w:num w:numId="27">
-    <w:abstractNumId w:val="2"/>
+    <w:abstractNumId w:val="3"/>
   </w:num>
   <w:num w:numId="28">
-    <w:abstractNumId w:val="11"/>
+    <w:abstractNumId w:val="12"/>
   </w:num>
   <w:num w:numId="29">
     <w:abstractNumId w:val="1"/>
   </w:num>
   <w:num w:numId="30">
-    <w:abstractNumId w:val="19"/>
+    <w:abstractNumId w:val="20"/>
   </w:num>
   <w:num w:numId="31">
-    <w:abstractNumId w:val="12"/>
+    <w:abstractNumId w:val="13"/>
   </w:num>
   <w:num w:numId="32">
-    <w:abstractNumId w:val="9"/>
+    <w:abstractNumId w:val="10"/>
+  </w:num>
+  <w:num w:numId="33">
+    <w:abstractNumId w:val="2"/>
   </w:num>
   <w:numIdMacAtCleanup w:val="24"/>
 </w:numbering>
@@ -8556,7 +9021,7 @@
 </file>
 
 <file path=customXml/itemProps1.xml><?xml version="1.0" encoding="utf-8"?>
-<ds:datastoreItem xmlns:ds="http://schemas.openxmlformats.org/officeDocument/2006/customXml" ds:itemID="{8F1BDA9F-6F1F-4395-A00C-4315D814EF86}">
+<ds:datastoreItem xmlns:ds="http://schemas.openxmlformats.org/officeDocument/2006/customXml" ds:itemID="{D16086DB-E1A0-467E-96CF-914513724C1A}">
   <ds:schemaRefs>
     <ds:schemaRef ds:uri="http://schemas.openxmlformats.org/officeDocument/2006/bibliography"/>
   </ds:schemaRefs>

</xml_diff>

<commit_message>
kolejny fragment pracy inz
</commit_message>
<xml_diff>
--- a/opisy doswiadczen_1.docx
+++ b/opisy doswiadczen_1.docx
@@ -4758,12 +4758,1085 @@
     </w:p>
     <w:p>
       <w:pPr>
-        <w:pStyle w:val="Akapitzlist"/>
-        <w:ind w:left="851"/>
+        <w:rPr>
+          <w:rStyle w:val="Tytuksiki"/>
+        </w:rPr>
+      </w:pPr>
+      <w:r>
+        <w:rPr>
+          <w:rStyle w:val="Tytuksiki"/>
+        </w:rPr>
+        <w:t>e-doświadczenie „</w:t>
+      </w:r>
+      <w:r>
+        <w:rPr>
+          <w:rStyle w:val="Tytuksiki"/>
+        </w:rPr>
+        <w:t>właściwości gazów</w:t>
+      </w:r>
+      <w:r>
+        <w:rPr>
+          <w:rStyle w:val="Tytuksiki"/>
+        </w:rPr>
+        <w:t>”</w:t>
+      </w:r>
+    </w:p>
+    <w:p>
+      <w:pPr>
+        <w:pStyle w:val="Akapitzlist"/>
+        <w:numPr>
+          <w:ilvl w:val="0"/>
+          <w:numId w:val="34"/>
+        </w:numPr>
+        <w:spacing w:before="120" w:after="120"/>
         <w:rPr>
           <w:b/>
         </w:rPr>
       </w:pPr>
+      <w:r>
+        <w:rPr>
+          <w:b/>
+        </w:rPr>
+        <w:t>Opis</w:t>
+      </w:r>
+    </w:p>
+    <w:p>
+      <w:pPr>
+        <w:tabs>
+          <w:tab w:val="clear" w:pos="851"/>
+        </w:tabs>
+        <w:autoSpaceDE w:val="0"/>
+        <w:autoSpaceDN w:val="0"/>
+        <w:adjustRightInd w:val="0"/>
+        <w:spacing w:after="0"/>
+        <w:ind w:left="-130"/>
+        <w:rPr>
+          <w:rFonts w:cs="Times New Roman"/>
+          <w:szCs w:val="24"/>
+        </w:rPr>
+      </w:pPr>
+      <w:r>
+        <w:rPr>
+          <w:rFonts w:cs="Times New Roman"/>
+          <w:color w:val="000000"/>
+          <w:szCs w:val="24"/>
+        </w:rPr>
+        <w:t>G</w:t>
+      </w:r>
+      <w:r>
+        <w:rPr>
+          <w:rFonts w:cs="Times New Roman"/>
+          <w:color w:val="000000"/>
+          <w:szCs w:val="24"/>
+        </w:rPr>
+        <w:t xml:space="preserve">az jest stanem skupienia materii, w którym ciało fizyczne zajmuje całą dostępną mu przestrzeń. </w:t>
+      </w:r>
+      <w:r>
+        <w:rPr>
+          <w:rFonts w:cs="Times New Roman"/>
+          <w:color w:val="000000"/>
+          <w:szCs w:val="24"/>
+        </w:rPr>
+        <w:t>P</w:t>
+      </w:r>
+      <w:r>
+        <w:rPr>
+          <w:rFonts w:cs="Times New Roman"/>
+          <w:color w:val="000000"/>
+          <w:szCs w:val="24"/>
+        </w:rPr>
+        <w:t xml:space="preserve">omiędzy cząsteczkami gazu występują niewielkie oddziaływania, a ich energia jest większa niż w przypadku cząsteczek związanych w ciele stałym. Cząsteczki gazu poruszają się w chaotyczny sposób zderzając się </w:t>
+      </w:r>
+      <w:r>
+        <w:rPr>
+          <w:rFonts w:cs="Times New Roman"/>
+          <w:color w:val="000000"/>
+          <w:szCs w:val="24"/>
+        </w:rPr>
+        <w:t>ze sobą oraz powierzchniami je </w:t>
+      </w:r>
+      <w:r>
+        <w:rPr>
+          <w:rFonts w:cs="Times New Roman"/>
+          <w:color w:val="000000"/>
+          <w:szCs w:val="24"/>
+        </w:rPr>
+        <w:t xml:space="preserve">ograniczającymi. Dlatego w gazie niewielka ilość cząsteczek </w:t>
+      </w:r>
+      <w:r>
+        <w:rPr>
+          <w:rFonts w:cs="Times New Roman"/>
+          <w:color w:val="000000"/>
+          <w:szCs w:val="24"/>
+        </w:rPr>
+        <w:t>m</w:t>
+      </w:r>
+      <w:r>
+        <w:rPr>
+          <w:rFonts w:cs="Times New Roman"/>
+          <w:color w:val="000000"/>
+          <w:szCs w:val="24"/>
+        </w:rPr>
+        <w:t>oże znajdować się na bardzo dużym obszarze.</w:t>
+      </w:r>
+    </w:p>
+    <w:p>
+      <w:pPr>
+        <w:tabs>
+          <w:tab w:val="clear" w:pos="851"/>
+        </w:tabs>
+        <w:autoSpaceDE w:val="0"/>
+        <w:autoSpaceDN w:val="0"/>
+        <w:adjustRightInd w:val="0"/>
+        <w:spacing w:after="0"/>
+        <w:ind w:left="-130"/>
+        <w:rPr>
+          <w:rFonts w:cs="Times New Roman"/>
+          <w:szCs w:val="24"/>
+        </w:rPr>
+      </w:pPr>
+      <w:r>
+        <w:rPr>
+          <w:rFonts w:cs="Times New Roman"/>
+          <w:color w:val="000000"/>
+          <w:szCs w:val="24"/>
+        </w:rPr>
+        <w:t xml:space="preserve">                            </w:t>
+      </w:r>
+    </w:p>
+    <w:p>
+      <w:pPr>
+        <w:tabs>
+          <w:tab w:val="clear" w:pos="851"/>
+        </w:tabs>
+        <w:autoSpaceDE w:val="0"/>
+        <w:autoSpaceDN w:val="0"/>
+        <w:adjustRightInd w:val="0"/>
+        <w:spacing w:after="0"/>
+        <w:ind w:left="-130"/>
+        <w:rPr>
+          <w:rFonts w:cs="Times New Roman"/>
+          <w:szCs w:val="24"/>
+        </w:rPr>
+      </w:pPr>
+      <w:r>
+        <w:rPr>
+          <w:rFonts w:cs="Times New Roman"/>
+          <w:color w:val="000000"/>
+          <w:szCs w:val="24"/>
+        </w:rPr>
+        <w:t>G</w:t>
+      </w:r>
+      <w:r>
+        <w:rPr>
+          <w:rFonts w:cs="Times New Roman"/>
+          <w:color w:val="000000"/>
+          <w:szCs w:val="24"/>
+        </w:rPr>
+        <w:t>az doskonały to matematyczny model gazu, w którym:</w:t>
+      </w:r>
+    </w:p>
+    <w:p>
+      <w:pPr>
+        <w:pStyle w:val="Akapitzlist"/>
+        <w:numPr>
+          <w:ilvl w:val="0"/>
+          <w:numId w:val="35"/>
+        </w:numPr>
+        <w:tabs>
+          <w:tab w:val="clear" w:pos="851"/>
+        </w:tabs>
+        <w:autoSpaceDE w:val="0"/>
+        <w:autoSpaceDN w:val="0"/>
+        <w:adjustRightInd w:val="0"/>
+        <w:spacing w:after="0"/>
+        <w:rPr>
+          <w:rFonts w:cs="Times New Roman"/>
+          <w:szCs w:val="24"/>
+        </w:rPr>
+      </w:pPr>
+      <w:r>
+        <w:rPr>
+          <w:rFonts w:cs="Times New Roman"/>
+          <w:color w:val="000000"/>
+          <w:szCs w:val="24"/>
+        </w:rPr>
+        <w:t>p</w:t>
+      </w:r>
+      <w:r>
+        <w:rPr>
+          <w:rFonts w:cs="Times New Roman"/>
+          <w:color w:val="000000"/>
+          <w:szCs w:val="24"/>
+        </w:rPr>
+        <w:t>omijane są oddziałania międzycząsteczkowych,</w:t>
+      </w:r>
+    </w:p>
+    <w:p>
+      <w:pPr>
+        <w:pStyle w:val="Akapitzlist"/>
+        <w:numPr>
+          <w:ilvl w:val="0"/>
+          <w:numId w:val="35"/>
+        </w:numPr>
+        <w:tabs>
+          <w:tab w:val="clear" w:pos="851"/>
+        </w:tabs>
+        <w:autoSpaceDE w:val="0"/>
+        <w:autoSpaceDN w:val="0"/>
+        <w:adjustRightInd w:val="0"/>
+        <w:spacing w:after="0"/>
+        <w:rPr>
+          <w:rFonts w:cs="Times New Roman"/>
+          <w:szCs w:val="24"/>
+        </w:rPr>
+      </w:pPr>
+      <w:r>
+        <w:rPr>
+          <w:rFonts w:cs="Times New Roman"/>
+          <w:color w:val="000000"/>
+          <w:szCs w:val="24"/>
+        </w:rPr>
+        <w:t>cząsteczki znajdują się w ciągłym chaotycznym ruchu</w:t>
+      </w:r>
+    </w:p>
+    <w:p>
+      <w:pPr>
+        <w:pStyle w:val="Akapitzlist"/>
+        <w:numPr>
+          <w:ilvl w:val="0"/>
+          <w:numId w:val="35"/>
+        </w:numPr>
+        <w:tabs>
+          <w:tab w:val="clear" w:pos="851"/>
+        </w:tabs>
+        <w:autoSpaceDE w:val="0"/>
+        <w:autoSpaceDN w:val="0"/>
+        <w:adjustRightInd w:val="0"/>
+        <w:spacing w:after="0"/>
+        <w:rPr>
+          <w:rFonts w:cs="Times New Roman"/>
+          <w:szCs w:val="24"/>
+        </w:rPr>
+      </w:pPr>
+      <w:r>
+        <w:rPr>
+          <w:rFonts w:cs="Times New Roman"/>
+          <w:color w:val="000000"/>
+          <w:szCs w:val="24"/>
+        </w:rPr>
+        <w:t>przyjmuje się, że zderzenia cząsteczek są doskonale sprężyste,</w:t>
+      </w:r>
+    </w:p>
+    <w:p>
+      <w:pPr>
+        <w:pStyle w:val="Akapitzlist"/>
+        <w:numPr>
+          <w:ilvl w:val="0"/>
+          <w:numId w:val="35"/>
+        </w:numPr>
+        <w:tabs>
+          <w:tab w:val="clear" w:pos="851"/>
+        </w:tabs>
+        <w:autoSpaceDE w:val="0"/>
+        <w:autoSpaceDN w:val="0"/>
+        <w:adjustRightInd w:val="0"/>
+        <w:spacing w:after="0"/>
+        <w:rPr>
+          <w:rFonts w:cs="Times New Roman"/>
+          <w:szCs w:val="24"/>
+        </w:rPr>
+      </w:pPr>
+      <w:r>
+        <w:rPr>
+          <w:rFonts w:cs="Times New Roman"/>
+          <w:color w:val="000000"/>
+          <w:szCs w:val="24"/>
+        </w:rPr>
+        <w:t>objętość zajmowana przez cząstki (gdyby wszystkie cząsteczki gazu i ułożyć jedna obok drugiej) jest pomijana w stosunku do objętości zajmowanej przez gaz</w:t>
+      </w:r>
+      <w:r>
+        <w:rPr>
+          <w:rFonts w:cs="Times New Roman"/>
+          <w:color w:val="000000"/>
+          <w:szCs w:val="24"/>
+        </w:rPr>
+        <w:t>.</w:t>
+      </w:r>
+    </w:p>
+    <w:p>
+      <w:pPr>
+        <w:tabs>
+          <w:tab w:val="clear" w:pos="851"/>
+        </w:tabs>
+        <w:autoSpaceDE w:val="0"/>
+        <w:autoSpaceDN w:val="0"/>
+        <w:adjustRightInd w:val="0"/>
+        <w:spacing w:after="0"/>
+        <w:ind w:left="-130"/>
+        <w:rPr>
+          <w:rFonts w:cs="Times New Roman"/>
+          <w:color w:val="008080"/>
+          <w:szCs w:val="24"/>
+        </w:rPr>
+      </w:pPr>
+    </w:p>
+    <w:p>
+      <w:pPr>
+        <w:tabs>
+          <w:tab w:val="clear" w:pos="851"/>
+        </w:tabs>
+        <w:autoSpaceDE w:val="0"/>
+        <w:autoSpaceDN w:val="0"/>
+        <w:adjustRightInd w:val="0"/>
+        <w:spacing w:after="0"/>
+        <w:ind w:left="-130"/>
+        <w:rPr>
+          <w:rFonts w:cs="Times New Roman"/>
+          <w:szCs w:val="24"/>
+        </w:rPr>
+      </w:pPr>
+      <w:r>
+        <w:rPr>
+          <w:rFonts w:cs="Times New Roman"/>
+          <w:color w:val="000000"/>
+          <w:szCs w:val="24"/>
+        </w:rPr>
+        <w:t>W</w:t>
+      </w:r>
+      <w:r>
+        <w:rPr>
+          <w:rFonts w:cs="Times New Roman"/>
+          <w:color w:val="000000"/>
+          <w:szCs w:val="24"/>
+        </w:rPr>
+        <w:t xml:space="preserve"> e-doświadczeniu można m.in.:</w:t>
+      </w:r>
+    </w:p>
+    <w:p>
+      <w:pPr>
+        <w:pStyle w:val="Akapitzlist"/>
+        <w:numPr>
+          <w:ilvl w:val="0"/>
+          <w:numId w:val="36"/>
+        </w:numPr>
+        <w:tabs>
+          <w:tab w:val="clear" w:pos="851"/>
+        </w:tabs>
+        <w:autoSpaceDE w:val="0"/>
+        <w:autoSpaceDN w:val="0"/>
+        <w:adjustRightInd w:val="0"/>
+        <w:spacing w:after="0"/>
+        <w:rPr>
+          <w:rFonts w:cs="Times New Roman"/>
+          <w:szCs w:val="24"/>
+        </w:rPr>
+      </w:pPr>
+      <w:r>
+        <w:rPr>
+          <w:rFonts w:cs="Times New Roman"/>
+          <w:color w:val="000000"/>
+          <w:szCs w:val="24"/>
+        </w:rPr>
+        <w:t>zbudować układ pomiarowy do obserwacji zachowania się wybranych gazów w określonych warunkach fizycznych,</w:t>
+      </w:r>
+    </w:p>
+    <w:p>
+      <w:pPr>
+        <w:pStyle w:val="Akapitzlist"/>
+        <w:numPr>
+          <w:ilvl w:val="0"/>
+          <w:numId w:val="36"/>
+        </w:numPr>
+        <w:tabs>
+          <w:tab w:val="clear" w:pos="851"/>
+        </w:tabs>
+        <w:autoSpaceDE w:val="0"/>
+        <w:autoSpaceDN w:val="0"/>
+        <w:adjustRightInd w:val="0"/>
+        <w:spacing w:after="0"/>
+        <w:rPr>
+          <w:rFonts w:cs="Times New Roman"/>
+          <w:szCs w:val="24"/>
+        </w:rPr>
+      </w:pPr>
+      <w:r>
+        <w:rPr>
+          <w:rFonts w:cs="Times New Roman"/>
+          <w:color w:val="000000"/>
+          <w:szCs w:val="24"/>
+        </w:rPr>
+        <w:lastRenderedPageBreak/>
+        <w:t>obserwować przemiany termodynamiczne: izobaryczną, izochoryczną, izotermiczną lub adiabatyczną</w:t>
+      </w:r>
+      <w:r>
+        <w:rPr>
+          <w:rFonts w:cs="Times New Roman"/>
+          <w:color w:val="000000"/>
+          <w:szCs w:val="24"/>
+        </w:rPr>
+        <w:t>,</w:t>
+      </w:r>
+    </w:p>
+    <w:p>
+      <w:pPr>
+        <w:pStyle w:val="Akapitzlist"/>
+        <w:numPr>
+          <w:ilvl w:val="0"/>
+          <w:numId w:val="36"/>
+        </w:numPr>
+        <w:tabs>
+          <w:tab w:val="clear" w:pos="851"/>
+        </w:tabs>
+        <w:autoSpaceDE w:val="0"/>
+        <w:autoSpaceDN w:val="0"/>
+        <w:adjustRightInd w:val="0"/>
+        <w:spacing w:after="0"/>
+        <w:rPr>
+          <w:b/>
+        </w:rPr>
+      </w:pPr>
+      <w:r>
+        <w:rPr>
+          <w:rFonts w:cs="Times New Roman"/>
+          <w:color w:val="000000"/>
+          <w:szCs w:val="24"/>
+        </w:rPr>
+        <w:t>wykonać pomiary ciśnienia, temeratury i objętości gazu w cylindrze.</w:t>
+      </w:r>
+    </w:p>
+    <w:p>
+      <w:pPr>
+        <w:pStyle w:val="Akapitzlist"/>
+        <w:numPr>
+          <w:ilvl w:val="0"/>
+          <w:numId w:val="34"/>
+        </w:numPr>
+        <w:spacing w:before="120" w:after="120"/>
+        <w:rPr>
+          <w:b/>
+        </w:rPr>
+      </w:pPr>
+      <w:r>
+        <w:rPr>
+          <w:b/>
+        </w:rPr>
+        <w:t>Ćwiczeni</w:t>
+      </w:r>
+      <w:r>
+        <w:rPr>
+          <w:rFonts w:cs="Times New Roman"/>
+          <w:b/>
+          <w:color w:val="000000"/>
+          <w:szCs w:val="24"/>
+        </w:rPr>
+        <w:t xml:space="preserve"> - badanie zachowania się gazu doskonałego</w:t>
+      </w:r>
+    </w:p>
+    <w:p>
+      <w:pPr>
+        <w:tabs>
+          <w:tab w:val="clear" w:pos="851"/>
+        </w:tabs>
+        <w:autoSpaceDE w:val="0"/>
+        <w:autoSpaceDN w:val="0"/>
+        <w:adjustRightInd w:val="0"/>
+        <w:spacing w:after="0"/>
+        <w:rPr>
+          <w:rFonts w:cs="Times New Roman"/>
+          <w:szCs w:val="24"/>
+        </w:rPr>
+      </w:pPr>
+      <w:r>
+        <w:rPr>
+          <w:rFonts w:cs="Times New Roman"/>
+          <w:color w:val="000000"/>
+          <w:szCs w:val="24"/>
+        </w:rPr>
+        <w:t>Wybierz</w:t>
+      </w:r>
+      <w:r>
+        <w:rPr>
+          <w:rFonts w:cs="Times New Roman"/>
+          <w:color w:val="000000"/>
+          <w:szCs w:val="24"/>
+        </w:rPr>
+        <w:t xml:space="preserve"> z menu narzędzia: cylinder z tłokiem, palnik </w:t>
+      </w:r>
+      <w:r>
+        <w:rPr>
+          <w:rFonts w:cs="Times New Roman"/>
+          <w:color w:val="000000"/>
+          <w:szCs w:val="24"/>
+        </w:rPr>
+        <w:t>bunsena,</w:t>
+      </w:r>
+      <w:r>
+        <w:rPr>
+          <w:rFonts w:cs="Times New Roman"/>
+          <w:color w:val="000000"/>
+          <w:szCs w:val="24"/>
+        </w:rPr>
+        <w:t xml:space="preserve"> </w:t>
+      </w:r>
+      <w:r>
+        <w:rPr>
+          <w:rFonts w:cs="Times New Roman"/>
+          <w:color w:val="000000"/>
+          <w:szCs w:val="24"/>
+        </w:rPr>
+        <w:t>piankę</w:t>
+      </w:r>
+      <w:r>
+        <w:rPr>
+          <w:rFonts w:cs="Times New Roman"/>
+          <w:color w:val="000000"/>
+          <w:szCs w:val="24"/>
+        </w:rPr>
+        <w:t xml:space="preserve"> izolującą, zestaw ciężarków,</w:t>
+      </w:r>
+      <w:r>
+        <w:rPr>
+          <w:rFonts w:cs="Times New Roman"/>
+          <w:color w:val="000000"/>
+          <w:szCs w:val="24"/>
+        </w:rPr>
+        <w:t xml:space="preserve"> </w:t>
+      </w:r>
+      <w:r>
+        <w:rPr>
+          <w:rFonts w:cs="Times New Roman"/>
+          <w:color w:val="000000"/>
+          <w:szCs w:val="24"/>
+        </w:rPr>
+        <w:t>butlę z gazem idealnym 1 atomowym.</w:t>
+      </w:r>
+    </w:p>
+    <w:p>
+      <w:pPr>
+        <w:pStyle w:val="Akapitzlist"/>
+        <w:numPr>
+          <w:ilvl w:val="0"/>
+          <w:numId w:val="39"/>
+        </w:numPr>
+        <w:tabs>
+          <w:tab w:val="clear" w:pos="851"/>
+        </w:tabs>
+        <w:autoSpaceDE w:val="0"/>
+        <w:autoSpaceDN w:val="0"/>
+        <w:adjustRightInd w:val="0"/>
+        <w:spacing w:after="0"/>
+        <w:rPr>
+          <w:rFonts w:cs="Times New Roman"/>
+          <w:szCs w:val="24"/>
+        </w:rPr>
+      </w:pPr>
+      <w:r>
+        <w:rPr>
+          <w:rFonts w:cs="Times New Roman"/>
+          <w:color w:val="000000"/>
+          <w:szCs w:val="24"/>
+        </w:rPr>
+        <w:t>załóż</w:t>
+      </w:r>
+      <w:r>
+        <w:rPr>
+          <w:rFonts w:cs="Times New Roman"/>
+          <w:color w:val="000000"/>
+          <w:szCs w:val="24"/>
+        </w:rPr>
+        <w:t xml:space="preserve"> na cylinder piankę izolując</w:t>
+      </w:r>
+      <w:r>
+        <w:rPr>
+          <w:rFonts w:cs="Times New Roman"/>
+          <w:color w:val="000000"/>
+          <w:szCs w:val="24"/>
+        </w:rPr>
+        <w:t xml:space="preserve">ą i ustaw cylinder na palniku. </w:t>
+      </w:r>
+      <w:r>
+        <w:rPr>
+          <w:rFonts w:cs="Times New Roman"/>
+          <w:color w:val="000000"/>
+          <w:szCs w:val="24"/>
+        </w:rPr>
+        <w:t>Uruchom</w:t>
+      </w:r>
+      <w:r>
+        <w:rPr>
+          <w:rFonts w:cs="Times New Roman"/>
+          <w:color w:val="000000"/>
+          <w:szCs w:val="24"/>
+        </w:rPr>
+        <w:t xml:space="preserve"> doświadczenie. </w:t>
+      </w:r>
+    </w:p>
+    <w:p>
+      <w:pPr>
+        <w:pStyle w:val="Akapitzlist"/>
+        <w:numPr>
+          <w:ilvl w:val="0"/>
+          <w:numId w:val="37"/>
+        </w:numPr>
+        <w:tabs>
+          <w:tab w:val="clear" w:pos="851"/>
+        </w:tabs>
+        <w:autoSpaceDE w:val="0"/>
+        <w:autoSpaceDN w:val="0"/>
+        <w:adjustRightInd w:val="0"/>
+        <w:spacing w:after="0"/>
+        <w:ind w:left="360"/>
+        <w:rPr>
+          <w:rFonts w:cs="Times New Roman"/>
+          <w:szCs w:val="24"/>
+        </w:rPr>
+      </w:pPr>
+      <w:r>
+        <w:rPr>
+          <w:rFonts w:cs="Times New Roman"/>
+          <w:color w:val="000000"/>
+          <w:szCs w:val="24"/>
+        </w:rPr>
+        <w:t>Z</w:t>
+      </w:r>
+      <w:r>
+        <w:rPr>
+          <w:rFonts w:cs="Times New Roman"/>
+          <w:color w:val="000000"/>
+          <w:szCs w:val="24"/>
+        </w:rPr>
+        <w:t xml:space="preserve"> butli wpuść do cylindra 3 porcje gazu. </w:t>
+      </w:r>
+      <w:r>
+        <w:rPr>
+          <w:rFonts w:cs="Times New Roman"/>
+          <w:color w:val="000000"/>
+          <w:szCs w:val="24"/>
+        </w:rPr>
+        <w:t>Zapoznaj</w:t>
+      </w:r>
+      <w:r>
+        <w:rPr>
+          <w:rFonts w:cs="Times New Roman"/>
+          <w:color w:val="000000"/>
+          <w:szCs w:val="24"/>
+        </w:rPr>
+        <w:t xml:space="preserve"> się z jego parametrami. </w:t>
+      </w:r>
+      <w:r>
+        <w:rPr>
+          <w:rFonts w:cs="Times New Roman"/>
+          <w:color w:val="000000"/>
+          <w:szCs w:val="24"/>
+        </w:rPr>
+        <w:t>Na</w:t>
+      </w:r>
+      <w:r>
+        <w:rPr>
+          <w:rFonts w:cs="Times New Roman"/>
+          <w:color w:val="000000"/>
+          <w:szCs w:val="24"/>
+        </w:rPr>
+        <w:t xml:space="preserve"> tłoku umieść 3 dowolne ciężarki. </w:t>
+      </w:r>
+    </w:p>
+    <w:p>
+      <w:pPr>
+        <w:pStyle w:val="Akapitzlist"/>
+        <w:numPr>
+          <w:ilvl w:val="0"/>
+          <w:numId w:val="37"/>
+        </w:numPr>
+        <w:tabs>
+          <w:tab w:val="clear" w:pos="851"/>
+        </w:tabs>
+        <w:autoSpaceDE w:val="0"/>
+        <w:autoSpaceDN w:val="0"/>
+        <w:adjustRightInd w:val="0"/>
+        <w:spacing w:after="0"/>
+        <w:ind w:left="360"/>
+        <w:rPr>
+          <w:rFonts w:cs="Times New Roman"/>
+          <w:szCs w:val="24"/>
+        </w:rPr>
+      </w:pPr>
+      <w:r>
+        <w:rPr>
+          <w:rFonts w:cs="Times New Roman"/>
+          <w:color w:val="000000"/>
+          <w:szCs w:val="24"/>
+        </w:rPr>
+        <w:t>W</w:t>
+      </w:r>
+      <w:r>
+        <w:rPr>
+          <w:rFonts w:cs="Times New Roman"/>
+          <w:color w:val="000000"/>
+          <w:szCs w:val="24"/>
+        </w:rPr>
+        <w:t xml:space="preserve"> tooltipie cylindra umieszczone są dodatkowe informacje zapoznaj się z nimi. </w:t>
+      </w:r>
+    </w:p>
+    <w:p>
+      <w:pPr>
+        <w:pStyle w:val="Akapitzlist"/>
+        <w:numPr>
+          <w:ilvl w:val="0"/>
+          <w:numId w:val="37"/>
+        </w:numPr>
+        <w:tabs>
+          <w:tab w:val="clear" w:pos="851"/>
+        </w:tabs>
+        <w:autoSpaceDE w:val="0"/>
+        <w:autoSpaceDN w:val="0"/>
+        <w:adjustRightInd w:val="0"/>
+        <w:spacing w:after="0"/>
+        <w:ind w:left="360"/>
+        <w:rPr>
+          <w:rFonts w:cs="Times New Roman"/>
+          <w:szCs w:val="24"/>
+        </w:rPr>
+      </w:pPr>
+      <w:r>
+        <w:rPr>
+          <w:rFonts w:cs="Times New Roman"/>
+          <w:color w:val="000000"/>
+          <w:szCs w:val="24"/>
+        </w:rPr>
+        <w:t>Podgrzej</w:t>
+      </w:r>
+      <w:r>
+        <w:rPr>
+          <w:rFonts w:cs="Times New Roman"/>
+          <w:color w:val="000000"/>
+          <w:szCs w:val="24"/>
+        </w:rPr>
+        <w:t xml:space="preserve"> gaz w cylindrze. </w:t>
+      </w:r>
+      <w:r>
+        <w:rPr>
+          <w:rFonts w:cs="Times New Roman"/>
+          <w:color w:val="000000"/>
+          <w:szCs w:val="24"/>
+        </w:rPr>
+        <w:t>Pobierz</w:t>
+      </w:r>
+      <w:r>
+        <w:rPr>
+          <w:rFonts w:cs="Times New Roman"/>
+          <w:color w:val="000000"/>
+          <w:szCs w:val="24"/>
+        </w:rPr>
+        <w:t xml:space="preserve"> dane pomiarowe do tabeli (przycisk termo). </w:t>
+      </w:r>
+    </w:p>
+    <w:p>
+      <w:pPr>
+        <w:pStyle w:val="Akapitzlist"/>
+        <w:numPr>
+          <w:ilvl w:val="0"/>
+          <w:numId w:val="37"/>
+        </w:numPr>
+        <w:tabs>
+          <w:tab w:val="clear" w:pos="851"/>
+        </w:tabs>
+        <w:autoSpaceDE w:val="0"/>
+        <w:autoSpaceDN w:val="0"/>
+        <w:adjustRightInd w:val="0"/>
+        <w:spacing w:after="0"/>
+        <w:ind w:left="360"/>
+        <w:rPr>
+          <w:rFonts w:cs="Times New Roman"/>
+          <w:szCs w:val="24"/>
+        </w:rPr>
+      </w:pPr>
+      <w:r>
+        <w:rPr>
+          <w:rFonts w:cs="Times New Roman"/>
+          <w:color w:val="000000"/>
+          <w:szCs w:val="24"/>
+        </w:rPr>
+        <w:t>Który</w:t>
+      </w:r>
+      <w:r>
+        <w:rPr>
+          <w:rFonts w:cs="Times New Roman"/>
+          <w:color w:val="000000"/>
+          <w:szCs w:val="24"/>
+        </w:rPr>
+        <w:t xml:space="preserve"> z parametrów (temperatura, </w:t>
+      </w:r>
+      <w:r>
+        <w:rPr>
+          <w:rFonts w:cs="Times New Roman"/>
+          <w:color w:val="000000"/>
+          <w:szCs w:val="24"/>
+        </w:rPr>
+        <w:t>objętość</w:t>
+      </w:r>
+      <w:r>
+        <w:rPr>
+          <w:rFonts w:cs="Times New Roman"/>
+          <w:color w:val="000000"/>
+          <w:szCs w:val="24"/>
+        </w:rPr>
+        <w:t xml:space="preserve">, </w:t>
+      </w:r>
+      <w:r>
+        <w:rPr>
+          <w:rFonts w:cs="Times New Roman"/>
+          <w:color w:val="000000"/>
+          <w:szCs w:val="24"/>
+        </w:rPr>
+        <w:t>ciśnienie</w:t>
+      </w:r>
+      <w:r>
+        <w:rPr>
+          <w:rFonts w:cs="Times New Roman"/>
+          <w:color w:val="000000"/>
+          <w:szCs w:val="24"/>
+        </w:rPr>
+        <w:t xml:space="preserve">) </w:t>
+      </w:r>
+      <w:r>
+        <w:rPr>
+          <w:rFonts w:cs="Times New Roman"/>
+          <w:color w:val="000000"/>
+          <w:szCs w:val="24"/>
+        </w:rPr>
+        <w:t>uległ</w:t>
+      </w:r>
+      <w:r>
+        <w:rPr>
+          <w:rFonts w:cs="Times New Roman"/>
+          <w:color w:val="000000"/>
+          <w:szCs w:val="24"/>
+        </w:rPr>
+        <w:t xml:space="preserve"> zmianie podczas pomiaru?</w:t>
+      </w:r>
+    </w:p>
+    <w:p>
+      <w:pPr>
+        <w:pStyle w:val="Akapitzlist"/>
+        <w:numPr>
+          <w:ilvl w:val="0"/>
+          <w:numId w:val="37"/>
+        </w:numPr>
+        <w:tabs>
+          <w:tab w:val="clear" w:pos="851"/>
+        </w:tabs>
+        <w:autoSpaceDE w:val="0"/>
+        <w:autoSpaceDN w:val="0"/>
+        <w:adjustRightInd w:val="0"/>
+        <w:spacing w:after="0"/>
+        <w:ind w:left="360"/>
+        <w:rPr>
+          <w:rFonts w:cs="Times New Roman"/>
+          <w:szCs w:val="24"/>
+        </w:rPr>
+      </w:pPr>
+      <w:r>
+        <w:rPr>
+          <w:rFonts w:cs="Times New Roman"/>
+          <w:color w:val="000000"/>
+          <w:szCs w:val="24"/>
+        </w:rPr>
+        <w:t>Następnie</w:t>
+      </w:r>
+      <w:r>
+        <w:rPr>
+          <w:rFonts w:cs="Times New Roman"/>
+          <w:color w:val="000000"/>
+          <w:szCs w:val="24"/>
+        </w:rPr>
+        <w:t xml:space="preserve"> wykonaj wykres </w:t>
+      </w:r>
+      <w:r>
+        <w:rPr>
+          <w:rFonts w:cs="Times New Roman"/>
+          <w:color w:val="000000"/>
+          <w:szCs w:val="24"/>
+        </w:rPr>
+        <w:t>zależności</w:t>
+      </w:r>
+      <w:r>
+        <w:rPr>
+          <w:rFonts w:cs="Times New Roman"/>
+          <w:color w:val="000000"/>
+          <w:szCs w:val="24"/>
+        </w:rPr>
+        <w:t xml:space="preserve"> </w:t>
+      </w:r>
+      <w:r>
+        <w:rPr>
+          <w:rFonts w:cs="Times New Roman"/>
+          <w:color w:val="000000"/>
+          <w:szCs w:val="24"/>
+        </w:rPr>
+        <w:t>objętości</w:t>
+      </w:r>
+      <w:r>
+        <w:rPr>
+          <w:rFonts w:cs="Times New Roman"/>
+          <w:color w:val="000000"/>
+          <w:szCs w:val="24"/>
+        </w:rPr>
+        <w:t xml:space="preserve"> od zamian temperatury. </w:t>
+      </w:r>
+    </w:p>
+    <w:p>
+      <w:pPr>
+        <w:pStyle w:val="Akapitzlist"/>
+        <w:numPr>
+          <w:ilvl w:val="0"/>
+          <w:numId w:val="37"/>
+        </w:numPr>
+        <w:tabs>
+          <w:tab w:val="clear" w:pos="851"/>
+        </w:tabs>
+        <w:autoSpaceDE w:val="0"/>
+        <w:autoSpaceDN w:val="0"/>
+        <w:adjustRightInd w:val="0"/>
+        <w:spacing w:after="0"/>
+        <w:ind w:left="360"/>
+        <w:rPr>
+          <w:rFonts w:cs="Times New Roman"/>
+          <w:szCs w:val="24"/>
+        </w:rPr>
+      </w:pPr>
+      <w:r>
+        <w:rPr>
+          <w:rFonts w:cs="Times New Roman"/>
+          <w:color w:val="000000"/>
+          <w:szCs w:val="24"/>
+        </w:rPr>
+        <w:t>W</w:t>
+      </w:r>
+      <w:r>
+        <w:rPr>
+          <w:rFonts w:cs="Times New Roman"/>
+          <w:color w:val="000000"/>
+          <w:szCs w:val="24"/>
+        </w:rPr>
+        <w:t xml:space="preserve">yłącz palnik. </w:t>
+      </w:r>
+      <w:r>
+        <w:rPr>
+          <w:rFonts w:cs="Times New Roman"/>
+          <w:color w:val="000000"/>
+          <w:szCs w:val="24"/>
+        </w:rPr>
+        <w:t>Zablokuj</w:t>
+      </w:r>
+      <w:r>
+        <w:rPr>
+          <w:rFonts w:cs="Times New Roman"/>
+          <w:color w:val="000000"/>
+          <w:szCs w:val="24"/>
+        </w:rPr>
+        <w:t xml:space="preserve"> położenie tłoka, a następnie znowu podgrzej gaz. </w:t>
+      </w:r>
+      <w:r>
+        <w:rPr>
+          <w:rFonts w:cs="Times New Roman"/>
+          <w:color w:val="000000"/>
+          <w:szCs w:val="24"/>
+        </w:rPr>
+        <w:t>Pobierz</w:t>
+      </w:r>
+      <w:r>
+        <w:rPr>
+          <w:rFonts w:cs="Times New Roman"/>
+          <w:color w:val="000000"/>
+          <w:szCs w:val="24"/>
+        </w:rPr>
+        <w:t xml:space="preserve"> dane pomiarowe do tabeli (przycisk termo). Następnie wykonaj ten sam wykres. Przeanalizuj wyniki.</w:t>
+      </w:r>
+    </w:p>
+    <w:p>
+      <w:pPr>
+        <w:pStyle w:val="Akapitzlist"/>
+        <w:numPr>
+          <w:ilvl w:val="0"/>
+          <w:numId w:val="37"/>
+        </w:numPr>
+        <w:tabs>
+          <w:tab w:val="clear" w:pos="851"/>
+        </w:tabs>
+        <w:autoSpaceDE w:val="0"/>
+        <w:autoSpaceDN w:val="0"/>
+        <w:adjustRightInd w:val="0"/>
+        <w:spacing w:after="0"/>
+        <w:ind w:left="360"/>
+        <w:rPr>
+          <w:rFonts w:cs="Times New Roman"/>
+          <w:szCs w:val="24"/>
+        </w:rPr>
+      </w:pPr>
+      <w:r>
+        <w:rPr>
+          <w:rFonts w:cs="Times New Roman"/>
+          <w:color w:val="000000"/>
+          <w:szCs w:val="24"/>
+        </w:rPr>
+        <w:t>Powtórz</w:t>
+      </w:r>
+      <w:r>
+        <w:rPr>
+          <w:rFonts w:cs="Times New Roman"/>
+          <w:color w:val="000000"/>
+          <w:szCs w:val="24"/>
+        </w:rPr>
+        <w:t xml:space="preserve"> ćwiczenie dla różnych ciężarków. </w:t>
+      </w:r>
+    </w:p>
+    <w:p>
+      <w:pPr>
+        <w:tabs>
+          <w:tab w:val="clear" w:pos="851"/>
+        </w:tabs>
+        <w:autoSpaceDE w:val="0"/>
+        <w:autoSpaceDN w:val="0"/>
+        <w:adjustRightInd w:val="0"/>
+        <w:spacing w:after="0"/>
+        <w:rPr>
+          <w:rFonts w:cs="Times New Roman"/>
+          <w:color w:val="008080"/>
+          <w:szCs w:val="24"/>
+        </w:rPr>
+      </w:pPr>
+    </w:p>
+    <w:p>
+      <w:pPr>
+        <w:tabs>
+          <w:tab w:val="clear" w:pos="851"/>
+        </w:tabs>
+        <w:autoSpaceDE w:val="0"/>
+        <w:autoSpaceDN w:val="0"/>
+        <w:adjustRightInd w:val="0"/>
+        <w:spacing w:after="0"/>
+        <w:rPr>
+          <w:rFonts w:cs="Times New Roman"/>
+          <w:szCs w:val="24"/>
+        </w:rPr>
+      </w:pPr>
+      <w:r>
+        <w:rPr>
+          <w:rFonts w:cs="Times New Roman"/>
+          <w:color w:val="000000"/>
+          <w:szCs w:val="24"/>
+        </w:rPr>
+        <w:t>Więcej</w:t>
+      </w:r>
+      <w:r>
+        <w:rPr>
+          <w:rFonts w:cs="Times New Roman"/>
+          <w:color w:val="000000"/>
+          <w:szCs w:val="24"/>
+        </w:rPr>
+        <w:t xml:space="preserve"> ćwiczeń znajduje się w podręczniku.</w:t>
+      </w:r>
     </w:p>
     <w:sectPr>
       <w:footerReference w:type="default" r:id="rId8"/>
@@ -4822,7 +5895,7 @@
             <w:rPr>
               <w:noProof/>
             </w:rPr>
-            <w:t>14</w:t>
+            <w:t>17</w:t>
           </w:r>
         </w:fldSimple>
       </w:p>
@@ -5321,6 +6394,119 @@
     </w:lvl>
   </w:abstractNum>
   <w:abstractNum w:abstractNumId="5">
+    <w:nsid w:val="04893684"/>
+    <w:multiLevelType w:val="hybridMultilevel"/>
+    <w:tmpl w:val="533CBF5C"/>
+    <w:lvl w:ilvl="0" w:tplc="04150001">
+      <w:start w:val="1"/>
+      <w:numFmt w:val="bullet"/>
+      <w:lvlText w:val=""/>
+      <w:lvlJc w:val="left"/>
+      <w:pPr>
+        <w:ind w:left="590" w:hanging="360"/>
+      </w:pPr>
+      <w:rPr>
+        <w:rFonts w:ascii="Symbol" w:hAnsi="Symbol" w:hint="default"/>
+      </w:rPr>
+    </w:lvl>
+    <w:lvl w:ilvl="1" w:tplc="04150003" w:tentative="1">
+      <w:start w:val="1"/>
+      <w:numFmt w:val="bullet"/>
+      <w:lvlText w:val="o"/>
+      <w:lvlJc w:val="left"/>
+      <w:pPr>
+        <w:ind w:left="1310" w:hanging="360"/>
+      </w:pPr>
+      <w:rPr>
+        <w:rFonts w:ascii="Courier New" w:hAnsi="Courier New" w:cs="Courier New" w:hint="default"/>
+      </w:rPr>
+    </w:lvl>
+    <w:lvl w:ilvl="2" w:tplc="04150005" w:tentative="1">
+      <w:start w:val="1"/>
+      <w:numFmt w:val="bullet"/>
+      <w:lvlText w:val=""/>
+      <w:lvlJc w:val="left"/>
+      <w:pPr>
+        <w:ind w:left="2030" w:hanging="360"/>
+      </w:pPr>
+      <w:rPr>
+        <w:rFonts w:ascii="Wingdings" w:hAnsi="Wingdings" w:hint="default"/>
+      </w:rPr>
+    </w:lvl>
+    <w:lvl w:ilvl="3" w:tplc="04150001" w:tentative="1">
+      <w:start w:val="1"/>
+      <w:numFmt w:val="bullet"/>
+      <w:lvlText w:val=""/>
+      <w:lvlJc w:val="left"/>
+      <w:pPr>
+        <w:ind w:left="2750" w:hanging="360"/>
+      </w:pPr>
+      <w:rPr>
+        <w:rFonts w:ascii="Symbol" w:hAnsi="Symbol" w:hint="default"/>
+      </w:rPr>
+    </w:lvl>
+    <w:lvl w:ilvl="4" w:tplc="04150003" w:tentative="1">
+      <w:start w:val="1"/>
+      <w:numFmt w:val="bullet"/>
+      <w:lvlText w:val="o"/>
+      <w:lvlJc w:val="left"/>
+      <w:pPr>
+        <w:ind w:left="3470" w:hanging="360"/>
+      </w:pPr>
+      <w:rPr>
+        <w:rFonts w:ascii="Courier New" w:hAnsi="Courier New" w:cs="Courier New" w:hint="default"/>
+      </w:rPr>
+    </w:lvl>
+    <w:lvl w:ilvl="5" w:tplc="04150005" w:tentative="1">
+      <w:start w:val="1"/>
+      <w:numFmt w:val="bullet"/>
+      <w:lvlText w:val=""/>
+      <w:lvlJc w:val="left"/>
+      <w:pPr>
+        <w:ind w:left="4190" w:hanging="360"/>
+      </w:pPr>
+      <w:rPr>
+        <w:rFonts w:ascii="Wingdings" w:hAnsi="Wingdings" w:hint="default"/>
+      </w:rPr>
+    </w:lvl>
+    <w:lvl w:ilvl="6" w:tplc="04150001" w:tentative="1">
+      <w:start w:val="1"/>
+      <w:numFmt w:val="bullet"/>
+      <w:lvlText w:val=""/>
+      <w:lvlJc w:val="left"/>
+      <w:pPr>
+        <w:ind w:left="4910" w:hanging="360"/>
+      </w:pPr>
+      <w:rPr>
+        <w:rFonts w:ascii="Symbol" w:hAnsi="Symbol" w:hint="default"/>
+      </w:rPr>
+    </w:lvl>
+    <w:lvl w:ilvl="7" w:tplc="04150003" w:tentative="1">
+      <w:start w:val="1"/>
+      <w:numFmt w:val="bullet"/>
+      <w:lvlText w:val="o"/>
+      <w:lvlJc w:val="left"/>
+      <w:pPr>
+        <w:ind w:left="5630" w:hanging="360"/>
+      </w:pPr>
+      <w:rPr>
+        <w:rFonts w:ascii="Courier New" w:hAnsi="Courier New" w:cs="Courier New" w:hint="default"/>
+      </w:rPr>
+    </w:lvl>
+    <w:lvl w:ilvl="8" w:tplc="04150005" w:tentative="1">
+      <w:start w:val="1"/>
+      <w:numFmt w:val="bullet"/>
+      <w:lvlText w:val=""/>
+      <w:lvlJc w:val="left"/>
+      <w:pPr>
+        <w:ind w:left="6350" w:hanging="360"/>
+      </w:pPr>
+      <w:rPr>
+        <w:rFonts w:ascii="Wingdings" w:hAnsi="Wingdings" w:hint="default"/>
+      </w:rPr>
+    </w:lvl>
+  </w:abstractNum>
+  <w:abstractNum w:abstractNumId="6">
     <w:nsid w:val="074E746A"/>
     <w:multiLevelType w:val="hybridMultilevel"/>
     <w:tmpl w:val="A33252DE"/>
@@ -5433,7 +6619,7 @@
       </w:rPr>
     </w:lvl>
   </w:abstractNum>
-  <w:abstractNum w:abstractNumId="6">
+  <w:abstractNum w:abstractNumId="7">
     <w:nsid w:val="09AE7D4E"/>
     <w:multiLevelType w:val="hybridMultilevel"/>
     <w:tmpl w:val="C9F09D28"/>
@@ -5546,7 +6732,7 @@
       </w:rPr>
     </w:lvl>
   </w:abstractNum>
-  <w:abstractNum w:abstractNumId="7">
+  <w:abstractNum w:abstractNumId="8">
     <w:nsid w:val="0AD4117D"/>
     <w:multiLevelType w:val="hybridMultilevel"/>
     <w:tmpl w:val="5050A1B2"/>
@@ -5659,7 +6845,7 @@
       </w:rPr>
     </w:lvl>
   </w:abstractNum>
-  <w:abstractNum w:abstractNumId="8">
+  <w:abstractNum w:abstractNumId="9">
     <w:nsid w:val="0B3A6353"/>
     <w:multiLevelType w:val="hybridMultilevel"/>
     <w:tmpl w:val="73260F8E"/>
@@ -5745,7 +6931,7 @@
       </w:pPr>
     </w:lvl>
   </w:abstractNum>
-  <w:abstractNum w:abstractNumId="9">
+  <w:abstractNum w:abstractNumId="10">
     <w:nsid w:val="0D0B000E"/>
     <w:multiLevelType w:val="hybridMultilevel"/>
     <w:tmpl w:val="7D6E4F50"/>
@@ -5858,7 +7044,7 @@
       </w:rPr>
     </w:lvl>
   </w:abstractNum>
-  <w:abstractNum w:abstractNumId="10">
+  <w:abstractNum w:abstractNumId="11">
     <w:nsid w:val="11343147"/>
     <w:multiLevelType w:val="hybridMultilevel"/>
     <w:tmpl w:val="56986126"/>
@@ -5971,7 +7157,7 @@
       </w:rPr>
     </w:lvl>
   </w:abstractNum>
-  <w:abstractNum w:abstractNumId="11">
+  <w:abstractNum w:abstractNumId="12">
     <w:nsid w:val="129A4D7A"/>
     <w:multiLevelType w:val="hybridMultilevel"/>
     <w:tmpl w:val="AC301888"/>
@@ -6060,7 +7246,120 @@
       </w:pPr>
     </w:lvl>
   </w:abstractNum>
-  <w:abstractNum w:abstractNumId="12">
+  <w:abstractNum w:abstractNumId="13">
+    <w:nsid w:val="12B30AC9"/>
+    <w:multiLevelType w:val="hybridMultilevel"/>
+    <w:tmpl w:val="C3D8CFE8"/>
+    <w:lvl w:ilvl="0" w:tplc="04150001">
+      <w:start w:val="1"/>
+      <w:numFmt w:val="bullet"/>
+      <w:lvlText w:val=""/>
+      <w:lvlJc w:val="left"/>
+      <w:pPr>
+        <w:ind w:left="360" w:hanging="360"/>
+      </w:pPr>
+      <w:rPr>
+        <w:rFonts w:ascii="Symbol" w:hAnsi="Symbol" w:hint="default"/>
+      </w:rPr>
+    </w:lvl>
+    <w:lvl w:ilvl="1" w:tplc="04150003" w:tentative="1">
+      <w:start w:val="1"/>
+      <w:numFmt w:val="bullet"/>
+      <w:lvlText w:val="o"/>
+      <w:lvlJc w:val="left"/>
+      <w:pPr>
+        <w:ind w:left="1080" w:hanging="360"/>
+      </w:pPr>
+      <w:rPr>
+        <w:rFonts w:ascii="Courier New" w:hAnsi="Courier New" w:cs="Courier New" w:hint="default"/>
+      </w:rPr>
+    </w:lvl>
+    <w:lvl w:ilvl="2" w:tplc="04150005" w:tentative="1">
+      <w:start w:val="1"/>
+      <w:numFmt w:val="bullet"/>
+      <w:lvlText w:val=""/>
+      <w:lvlJc w:val="left"/>
+      <w:pPr>
+        <w:ind w:left="1800" w:hanging="360"/>
+      </w:pPr>
+      <w:rPr>
+        <w:rFonts w:ascii="Wingdings" w:hAnsi="Wingdings" w:hint="default"/>
+      </w:rPr>
+    </w:lvl>
+    <w:lvl w:ilvl="3" w:tplc="04150001" w:tentative="1">
+      <w:start w:val="1"/>
+      <w:numFmt w:val="bullet"/>
+      <w:lvlText w:val=""/>
+      <w:lvlJc w:val="left"/>
+      <w:pPr>
+        <w:ind w:left="2520" w:hanging="360"/>
+      </w:pPr>
+      <w:rPr>
+        <w:rFonts w:ascii="Symbol" w:hAnsi="Symbol" w:hint="default"/>
+      </w:rPr>
+    </w:lvl>
+    <w:lvl w:ilvl="4" w:tplc="04150003" w:tentative="1">
+      <w:start w:val="1"/>
+      <w:numFmt w:val="bullet"/>
+      <w:lvlText w:val="o"/>
+      <w:lvlJc w:val="left"/>
+      <w:pPr>
+        <w:ind w:left="3240" w:hanging="360"/>
+      </w:pPr>
+      <w:rPr>
+        <w:rFonts w:ascii="Courier New" w:hAnsi="Courier New" w:cs="Courier New" w:hint="default"/>
+      </w:rPr>
+    </w:lvl>
+    <w:lvl w:ilvl="5" w:tplc="04150005" w:tentative="1">
+      <w:start w:val="1"/>
+      <w:numFmt w:val="bullet"/>
+      <w:lvlText w:val=""/>
+      <w:lvlJc w:val="left"/>
+      <w:pPr>
+        <w:ind w:left="3960" w:hanging="360"/>
+      </w:pPr>
+      <w:rPr>
+        <w:rFonts w:ascii="Wingdings" w:hAnsi="Wingdings" w:hint="default"/>
+      </w:rPr>
+    </w:lvl>
+    <w:lvl w:ilvl="6" w:tplc="04150001" w:tentative="1">
+      <w:start w:val="1"/>
+      <w:numFmt w:val="bullet"/>
+      <w:lvlText w:val=""/>
+      <w:lvlJc w:val="left"/>
+      <w:pPr>
+        <w:ind w:left="4680" w:hanging="360"/>
+      </w:pPr>
+      <w:rPr>
+        <w:rFonts w:ascii="Symbol" w:hAnsi="Symbol" w:hint="default"/>
+      </w:rPr>
+    </w:lvl>
+    <w:lvl w:ilvl="7" w:tplc="04150003" w:tentative="1">
+      <w:start w:val="1"/>
+      <w:numFmt w:val="bullet"/>
+      <w:lvlText w:val="o"/>
+      <w:lvlJc w:val="left"/>
+      <w:pPr>
+        <w:ind w:left="5400" w:hanging="360"/>
+      </w:pPr>
+      <w:rPr>
+        <w:rFonts w:ascii="Courier New" w:hAnsi="Courier New" w:cs="Courier New" w:hint="default"/>
+      </w:rPr>
+    </w:lvl>
+    <w:lvl w:ilvl="8" w:tplc="04150005" w:tentative="1">
+      <w:start w:val="1"/>
+      <w:numFmt w:val="bullet"/>
+      <w:lvlText w:val=""/>
+      <w:lvlJc w:val="left"/>
+      <w:pPr>
+        <w:ind w:left="6120" w:hanging="360"/>
+      </w:pPr>
+      <w:rPr>
+        <w:rFonts w:ascii="Wingdings" w:hAnsi="Wingdings" w:hint="default"/>
+      </w:rPr>
+    </w:lvl>
+  </w:abstractNum>
+  <w:abstractNum w:abstractNumId="14">
     <w:nsid w:val="1843767B"/>
     <w:multiLevelType w:val="multilevel"/>
     <w:tmpl w:val="0809001F"/>
@@ -6146,7 +7445,7 @@
       </w:pPr>
     </w:lvl>
   </w:abstractNum>
-  <w:abstractNum w:abstractNumId="13">
+  <w:abstractNum w:abstractNumId="15">
     <w:nsid w:val="19783E6B"/>
     <w:multiLevelType w:val="multilevel"/>
     <w:tmpl w:val="0809001F"/>
@@ -6232,7 +7531,7 @@
       </w:pPr>
     </w:lvl>
   </w:abstractNum>
-  <w:abstractNum w:abstractNumId="14">
+  <w:abstractNum w:abstractNumId="16">
     <w:nsid w:val="29A30A4E"/>
     <w:multiLevelType w:val="hybridMultilevel"/>
     <w:tmpl w:val="FA32EE58"/>
@@ -6345,7 +7644,7 @@
       </w:rPr>
     </w:lvl>
   </w:abstractNum>
-  <w:abstractNum w:abstractNumId="15">
+  <w:abstractNum w:abstractNumId="17">
     <w:nsid w:val="2D53773C"/>
     <w:multiLevelType w:val="hybridMultilevel"/>
     <w:tmpl w:val="19D09CC0"/>
@@ -6458,7 +7757,7 @@
       </w:rPr>
     </w:lvl>
   </w:abstractNum>
-  <w:abstractNum w:abstractNumId="16">
+  <w:abstractNum w:abstractNumId="18">
     <w:nsid w:val="30765026"/>
     <w:multiLevelType w:val="hybridMultilevel"/>
     <w:tmpl w:val="FA0A066C"/>
@@ -6571,7 +7870,7 @@
       </w:rPr>
     </w:lvl>
   </w:abstractNum>
-  <w:abstractNum w:abstractNumId="17">
+  <w:abstractNum w:abstractNumId="19">
     <w:nsid w:val="3E6446E6"/>
     <w:multiLevelType w:val="hybridMultilevel"/>
     <w:tmpl w:val="50BCCFF6"/>
@@ -6684,7 +7983,7 @@
       </w:rPr>
     </w:lvl>
   </w:abstractNum>
-  <w:abstractNum w:abstractNumId="18">
+  <w:abstractNum w:abstractNumId="20">
     <w:nsid w:val="3F5D11C8"/>
     <w:multiLevelType w:val="hybridMultilevel"/>
     <w:tmpl w:val="AADE8EF0"/>
@@ -6797,7 +8096,7 @@
       </w:rPr>
     </w:lvl>
   </w:abstractNum>
-  <w:abstractNum w:abstractNumId="19">
+  <w:abstractNum w:abstractNumId="21">
     <w:nsid w:val="44D43F12"/>
     <w:multiLevelType w:val="multilevel"/>
     <w:tmpl w:val="0809001F"/>
@@ -6883,7 +8182,120 @@
       </w:pPr>
     </w:lvl>
   </w:abstractNum>
-  <w:abstractNum w:abstractNumId="20">
+  <w:abstractNum w:abstractNumId="22">
+    <w:nsid w:val="46B54440"/>
+    <w:multiLevelType w:val="hybridMultilevel"/>
+    <w:tmpl w:val="333E17CC"/>
+    <w:lvl w:ilvl="0" w:tplc="04150001">
+      <w:start w:val="1"/>
+      <w:numFmt w:val="bullet"/>
+      <w:lvlText w:val=""/>
+      <w:lvlJc w:val="left"/>
+      <w:pPr>
+        <w:ind w:left="590" w:hanging="360"/>
+      </w:pPr>
+      <w:rPr>
+        <w:rFonts w:ascii="Symbol" w:hAnsi="Symbol" w:hint="default"/>
+      </w:rPr>
+    </w:lvl>
+    <w:lvl w:ilvl="1" w:tplc="04150003" w:tentative="1">
+      <w:start w:val="1"/>
+      <w:numFmt w:val="bullet"/>
+      <w:lvlText w:val="o"/>
+      <w:lvlJc w:val="left"/>
+      <w:pPr>
+        <w:ind w:left="1310" w:hanging="360"/>
+      </w:pPr>
+      <w:rPr>
+        <w:rFonts w:ascii="Courier New" w:hAnsi="Courier New" w:cs="Courier New" w:hint="default"/>
+      </w:rPr>
+    </w:lvl>
+    <w:lvl w:ilvl="2" w:tplc="04150005" w:tentative="1">
+      <w:start w:val="1"/>
+      <w:numFmt w:val="bullet"/>
+      <w:lvlText w:val=""/>
+      <w:lvlJc w:val="left"/>
+      <w:pPr>
+        <w:ind w:left="2030" w:hanging="360"/>
+      </w:pPr>
+      <w:rPr>
+        <w:rFonts w:ascii="Wingdings" w:hAnsi="Wingdings" w:hint="default"/>
+      </w:rPr>
+    </w:lvl>
+    <w:lvl w:ilvl="3" w:tplc="04150001" w:tentative="1">
+      <w:start w:val="1"/>
+      <w:numFmt w:val="bullet"/>
+      <w:lvlText w:val=""/>
+      <w:lvlJc w:val="left"/>
+      <w:pPr>
+        <w:ind w:left="2750" w:hanging="360"/>
+      </w:pPr>
+      <w:rPr>
+        <w:rFonts w:ascii="Symbol" w:hAnsi="Symbol" w:hint="default"/>
+      </w:rPr>
+    </w:lvl>
+    <w:lvl w:ilvl="4" w:tplc="04150003" w:tentative="1">
+      <w:start w:val="1"/>
+      <w:numFmt w:val="bullet"/>
+      <w:lvlText w:val="o"/>
+      <w:lvlJc w:val="left"/>
+      <w:pPr>
+        <w:ind w:left="3470" w:hanging="360"/>
+      </w:pPr>
+      <w:rPr>
+        <w:rFonts w:ascii="Courier New" w:hAnsi="Courier New" w:cs="Courier New" w:hint="default"/>
+      </w:rPr>
+    </w:lvl>
+    <w:lvl w:ilvl="5" w:tplc="04150005" w:tentative="1">
+      <w:start w:val="1"/>
+      <w:numFmt w:val="bullet"/>
+      <w:lvlText w:val=""/>
+      <w:lvlJc w:val="left"/>
+      <w:pPr>
+        <w:ind w:left="4190" w:hanging="360"/>
+      </w:pPr>
+      <w:rPr>
+        <w:rFonts w:ascii="Wingdings" w:hAnsi="Wingdings" w:hint="default"/>
+      </w:rPr>
+    </w:lvl>
+    <w:lvl w:ilvl="6" w:tplc="04150001" w:tentative="1">
+      <w:start w:val="1"/>
+      <w:numFmt w:val="bullet"/>
+      <w:lvlText w:val=""/>
+      <w:lvlJc w:val="left"/>
+      <w:pPr>
+        <w:ind w:left="4910" w:hanging="360"/>
+      </w:pPr>
+      <w:rPr>
+        <w:rFonts w:ascii="Symbol" w:hAnsi="Symbol" w:hint="default"/>
+      </w:rPr>
+    </w:lvl>
+    <w:lvl w:ilvl="7" w:tplc="04150003" w:tentative="1">
+      <w:start w:val="1"/>
+      <w:numFmt w:val="bullet"/>
+      <w:lvlText w:val="o"/>
+      <w:lvlJc w:val="left"/>
+      <w:pPr>
+        <w:ind w:left="5630" w:hanging="360"/>
+      </w:pPr>
+      <w:rPr>
+        <w:rFonts w:ascii="Courier New" w:hAnsi="Courier New" w:cs="Courier New" w:hint="default"/>
+      </w:rPr>
+    </w:lvl>
+    <w:lvl w:ilvl="8" w:tplc="04150005" w:tentative="1">
+      <w:start w:val="1"/>
+      <w:numFmt w:val="bullet"/>
+      <w:lvlText w:val=""/>
+      <w:lvlJc w:val="left"/>
+      <w:pPr>
+        <w:ind w:left="6350" w:hanging="360"/>
+      </w:pPr>
+      <w:rPr>
+        <w:rFonts w:ascii="Wingdings" w:hAnsi="Wingdings" w:hint="default"/>
+      </w:rPr>
+    </w:lvl>
+  </w:abstractNum>
+  <w:abstractNum w:abstractNumId="23">
     <w:nsid w:val="4B9F6507"/>
     <w:multiLevelType w:val="multilevel"/>
     <w:tmpl w:val="0809001F"/>
@@ -6969,7 +8381,7 @@
       </w:pPr>
     </w:lvl>
   </w:abstractNum>
-  <w:abstractNum w:abstractNumId="21">
+  <w:abstractNum w:abstractNumId="24">
     <w:nsid w:val="50436CB6"/>
     <w:multiLevelType w:val="hybridMultilevel"/>
     <w:tmpl w:val="8E5A9982"/>
@@ -7082,7 +8494,7 @@
       </w:rPr>
     </w:lvl>
   </w:abstractNum>
-  <w:abstractNum w:abstractNumId="22">
+  <w:abstractNum w:abstractNumId="25">
     <w:nsid w:val="50F872E5"/>
     <w:multiLevelType w:val="hybridMultilevel"/>
     <w:tmpl w:val="1B1C7FB0"/>
@@ -7195,7 +8607,7 @@
       </w:rPr>
     </w:lvl>
   </w:abstractNum>
-  <w:abstractNum w:abstractNumId="23">
+  <w:abstractNum w:abstractNumId="26">
     <w:nsid w:val="55A13AC8"/>
     <w:multiLevelType w:val="multilevel"/>
     <w:tmpl w:val="0809001F"/>
@@ -7281,7 +8693,121 @@
       </w:pPr>
     </w:lvl>
   </w:abstractNum>
-  <w:abstractNum w:abstractNumId="24">
+  <w:abstractNum w:abstractNumId="27">
+    <w:nsid w:val="594B5DB1"/>
+    <w:multiLevelType w:val="hybridMultilevel"/>
+    <w:tmpl w:val="2FDC8182"/>
+    <w:lvl w:ilvl="0" w:tplc="FA321B2E">
+      <w:start w:val="5"/>
+      <w:numFmt w:val="bullet"/>
+      <w:lvlText w:val="•"/>
+      <w:lvlJc w:val="left"/>
+      <w:pPr>
+        <w:ind w:left="720" w:hanging="360"/>
+      </w:pPr>
+      <w:rPr>
+        <w:rFonts w:ascii="Times New Roman" w:eastAsiaTheme="minorHAnsi" w:hAnsi="Times New Roman" w:cs="Times New Roman" w:hint="default"/>
+        <w:color w:val="000000"/>
+      </w:rPr>
+    </w:lvl>
+    <w:lvl w:ilvl="1" w:tplc="04150003" w:tentative="1">
+      <w:start w:val="1"/>
+      <w:numFmt w:val="bullet"/>
+      <w:lvlText w:val="o"/>
+      <w:lvlJc w:val="left"/>
+      <w:pPr>
+        <w:ind w:left="1440" w:hanging="360"/>
+      </w:pPr>
+      <w:rPr>
+        <w:rFonts w:ascii="Courier New" w:hAnsi="Courier New" w:cs="Courier New" w:hint="default"/>
+      </w:rPr>
+    </w:lvl>
+    <w:lvl w:ilvl="2" w:tplc="04150005" w:tentative="1">
+      <w:start w:val="1"/>
+      <w:numFmt w:val="bullet"/>
+      <w:lvlText w:val=""/>
+      <w:lvlJc w:val="left"/>
+      <w:pPr>
+        <w:ind w:left="2160" w:hanging="360"/>
+      </w:pPr>
+      <w:rPr>
+        <w:rFonts w:ascii="Wingdings" w:hAnsi="Wingdings" w:hint="default"/>
+      </w:rPr>
+    </w:lvl>
+    <w:lvl w:ilvl="3" w:tplc="04150001" w:tentative="1">
+      <w:start w:val="1"/>
+      <w:numFmt w:val="bullet"/>
+      <w:lvlText w:val=""/>
+      <w:lvlJc w:val="left"/>
+      <w:pPr>
+        <w:ind w:left="2880" w:hanging="360"/>
+      </w:pPr>
+      <w:rPr>
+        <w:rFonts w:ascii="Symbol" w:hAnsi="Symbol" w:hint="default"/>
+      </w:rPr>
+    </w:lvl>
+    <w:lvl w:ilvl="4" w:tplc="04150003" w:tentative="1">
+      <w:start w:val="1"/>
+      <w:numFmt w:val="bullet"/>
+      <w:lvlText w:val="o"/>
+      <w:lvlJc w:val="left"/>
+      <w:pPr>
+        <w:ind w:left="3600" w:hanging="360"/>
+      </w:pPr>
+      <w:rPr>
+        <w:rFonts w:ascii="Courier New" w:hAnsi="Courier New" w:cs="Courier New" w:hint="default"/>
+      </w:rPr>
+    </w:lvl>
+    <w:lvl w:ilvl="5" w:tplc="04150005" w:tentative="1">
+      <w:start w:val="1"/>
+      <w:numFmt w:val="bullet"/>
+      <w:lvlText w:val=""/>
+      <w:lvlJc w:val="left"/>
+      <w:pPr>
+        <w:ind w:left="4320" w:hanging="360"/>
+      </w:pPr>
+      <w:rPr>
+        <w:rFonts w:ascii="Wingdings" w:hAnsi="Wingdings" w:hint="default"/>
+      </w:rPr>
+    </w:lvl>
+    <w:lvl w:ilvl="6" w:tplc="04150001" w:tentative="1">
+      <w:start w:val="1"/>
+      <w:numFmt w:val="bullet"/>
+      <w:lvlText w:val=""/>
+      <w:lvlJc w:val="left"/>
+      <w:pPr>
+        <w:ind w:left="5040" w:hanging="360"/>
+      </w:pPr>
+      <w:rPr>
+        <w:rFonts w:ascii="Symbol" w:hAnsi="Symbol" w:hint="default"/>
+      </w:rPr>
+    </w:lvl>
+    <w:lvl w:ilvl="7" w:tplc="04150003" w:tentative="1">
+      <w:start w:val="1"/>
+      <w:numFmt w:val="bullet"/>
+      <w:lvlText w:val="o"/>
+      <w:lvlJc w:val="left"/>
+      <w:pPr>
+        <w:ind w:left="5760" w:hanging="360"/>
+      </w:pPr>
+      <w:rPr>
+        <w:rFonts w:ascii="Courier New" w:hAnsi="Courier New" w:cs="Courier New" w:hint="default"/>
+      </w:rPr>
+    </w:lvl>
+    <w:lvl w:ilvl="8" w:tplc="04150005" w:tentative="1">
+      <w:start w:val="1"/>
+      <w:numFmt w:val="bullet"/>
+      <w:lvlText w:val=""/>
+      <w:lvlJc w:val="left"/>
+      <w:pPr>
+        <w:ind w:left="6480" w:hanging="360"/>
+      </w:pPr>
+      <w:rPr>
+        <w:rFonts w:ascii="Wingdings" w:hAnsi="Wingdings" w:hint="default"/>
+      </w:rPr>
+    </w:lvl>
+  </w:abstractNum>
+  <w:abstractNum w:abstractNumId="28">
     <w:nsid w:val="5DA41871"/>
     <w:multiLevelType w:val="hybridMultilevel"/>
     <w:tmpl w:val="F738A222"/>
@@ -7367,7 +8893,206 @@
       </w:pPr>
     </w:lvl>
   </w:abstractNum>
-  <w:abstractNum w:abstractNumId="25">
+  <w:abstractNum w:abstractNumId="29">
+    <w:nsid w:val="5EA53CF5"/>
+    <w:multiLevelType w:val="hybridMultilevel"/>
+    <w:tmpl w:val="9A4A7662"/>
+    <w:lvl w:ilvl="0" w:tplc="04150001">
+      <w:start w:val="1"/>
+      <w:numFmt w:val="bullet"/>
+      <w:lvlText w:val=""/>
+      <w:lvlJc w:val="left"/>
+      <w:pPr>
+        <w:ind w:left="720" w:hanging="360"/>
+      </w:pPr>
+      <w:rPr>
+        <w:rFonts w:ascii="Symbol" w:hAnsi="Symbol" w:hint="default"/>
+      </w:rPr>
+    </w:lvl>
+    <w:lvl w:ilvl="1" w:tplc="04150003" w:tentative="1">
+      <w:start w:val="1"/>
+      <w:numFmt w:val="bullet"/>
+      <w:lvlText w:val="o"/>
+      <w:lvlJc w:val="left"/>
+      <w:pPr>
+        <w:ind w:left="1440" w:hanging="360"/>
+      </w:pPr>
+      <w:rPr>
+        <w:rFonts w:ascii="Courier New" w:hAnsi="Courier New" w:cs="Courier New" w:hint="default"/>
+      </w:rPr>
+    </w:lvl>
+    <w:lvl w:ilvl="2" w:tplc="04150005" w:tentative="1">
+      <w:start w:val="1"/>
+      <w:numFmt w:val="bullet"/>
+      <w:lvlText w:val=""/>
+      <w:lvlJc w:val="left"/>
+      <w:pPr>
+        <w:ind w:left="2160" w:hanging="360"/>
+      </w:pPr>
+      <w:rPr>
+        <w:rFonts w:ascii="Wingdings" w:hAnsi="Wingdings" w:hint="default"/>
+      </w:rPr>
+    </w:lvl>
+    <w:lvl w:ilvl="3" w:tplc="04150001" w:tentative="1">
+      <w:start w:val="1"/>
+      <w:numFmt w:val="bullet"/>
+      <w:lvlText w:val=""/>
+      <w:lvlJc w:val="left"/>
+      <w:pPr>
+        <w:ind w:left="2880" w:hanging="360"/>
+      </w:pPr>
+      <w:rPr>
+        <w:rFonts w:ascii="Symbol" w:hAnsi="Symbol" w:hint="default"/>
+      </w:rPr>
+    </w:lvl>
+    <w:lvl w:ilvl="4" w:tplc="04150003" w:tentative="1">
+      <w:start w:val="1"/>
+      <w:numFmt w:val="bullet"/>
+      <w:lvlText w:val="o"/>
+      <w:lvlJc w:val="left"/>
+      <w:pPr>
+        <w:ind w:left="3600" w:hanging="360"/>
+      </w:pPr>
+      <w:rPr>
+        <w:rFonts w:ascii="Courier New" w:hAnsi="Courier New" w:cs="Courier New" w:hint="default"/>
+      </w:rPr>
+    </w:lvl>
+    <w:lvl w:ilvl="5" w:tplc="04150005" w:tentative="1">
+      <w:start w:val="1"/>
+      <w:numFmt w:val="bullet"/>
+      <w:lvlText w:val=""/>
+      <w:lvlJc w:val="left"/>
+      <w:pPr>
+        <w:ind w:left="4320" w:hanging="360"/>
+      </w:pPr>
+      <w:rPr>
+        <w:rFonts w:ascii="Wingdings" w:hAnsi="Wingdings" w:hint="default"/>
+      </w:rPr>
+    </w:lvl>
+    <w:lvl w:ilvl="6" w:tplc="04150001" w:tentative="1">
+      <w:start w:val="1"/>
+      <w:numFmt w:val="bullet"/>
+      <w:lvlText w:val=""/>
+      <w:lvlJc w:val="left"/>
+      <w:pPr>
+        <w:ind w:left="5040" w:hanging="360"/>
+      </w:pPr>
+      <w:rPr>
+        <w:rFonts w:ascii="Symbol" w:hAnsi="Symbol" w:hint="default"/>
+      </w:rPr>
+    </w:lvl>
+    <w:lvl w:ilvl="7" w:tplc="04150003" w:tentative="1">
+      <w:start w:val="1"/>
+      <w:numFmt w:val="bullet"/>
+      <w:lvlText w:val="o"/>
+      <w:lvlJc w:val="left"/>
+      <w:pPr>
+        <w:ind w:left="5760" w:hanging="360"/>
+      </w:pPr>
+      <w:rPr>
+        <w:rFonts w:ascii="Courier New" w:hAnsi="Courier New" w:cs="Courier New" w:hint="default"/>
+      </w:rPr>
+    </w:lvl>
+    <w:lvl w:ilvl="8" w:tplc="04150005" w:tentative="1">
+      <w:start w:val="1"/>
+      <w:numFmt w:val="bullet"/>
+      <w:lvlText w:val=""/>
+      <w:lvlJc w:val="left"/>
+      <w:pPr>
+        <w:ind w:left="6480" w:hanging="360"/>
+      </w:pPr>
+      <w:rPr>
+        <w:rFonts w:ascii="Wingdings" w:hAnsi="Wingdings" w:hint="default"/>
+      </w:rPr>
+    </w:lvl>
+  </w:abstractNum>
+  <w:abstractNum w:abstractNumId="30">
+    <w:nsid w:val="608F1DC9"/>
+    <w:multiLevelType w:val="multilevel"/>
+    <w:tmpl w:val="0809001F"/>
+    <w:lvl w:ilvl="0">
+      <w:start w:val="1"/>
+      <w:numFmt w:val="decimal"/>
+      <w:lvlText w:val="%1."/>
+      <w:lvlJc w:val="left"/>
+      <w:pPr>
+        <w:ind w:left="230" w:hanging="360"/>
+      </w:pPr>
+    </w:lvl>
+    <w:lvl w:ilvl="1">
+      <w:start w:val="1"/>
+      <w:numFmt w:val="decimal"/>
+      <w:lvlText w:val="%1.%2."/>
+      <w:lvlJc w:val="left"/>
+      <w:pPr>
+        <w:ind w:left="662" w:hanging="432"/>
+      </w:pPr>
+    </w:lvl>
+    <w:lvl w:ilvl="2">
+      <w:start w:val="1"/>
+      <w:numFmt w:val="decimal"/>
+      <w:lvlText w:val="%1.%2.%3."/>
+      <w:lvlJc w:val="left"/>
+      <w:pPr>
+        <w:ind w:left="1094" w:hanging="504"/>
+      </w:pPr>
+    </w:lvl>
+    <w:lvl w:ilvl="3">
+      <w:start w:val="1"/>
+      <w:numFmt w:val="decimal"/>
+      <w:lvlText w:val="%1.%2.%3.%4."/>
+      <w:lvlJc w:val="left"/>
+      <w:pPr>
+        <w:ind w:left="1598" w:hanging="648"/>
+      </w:pPr>
+    </w:lvl>
+    <w:lvl w:ilvl="4">
+      <w:start w:val="1"/>
+      <w:numFmt w:val="decimal"/>
+      <w:lvlText w:val="%1.%2.%3.%4.%5."/>
+      <w:lvlJc w:val="left"/>
+      <w:pPr>
+        <w:ind w:left="2102" w:hanging="792"/>
+      </w:pPr>
+    </w:lvl>
+    <w:lvl w:ilvl="5">
+      <w:start w:val="1"/>
+      <w:numFmt w:val="decimal"/>
+      <w:lvlText w:val="%1.%2.%3.%4.%5.%6."/>
+      <w:lvlJc w:val="left"/>
+      <w:pPr>
+        <w:ind w:left="2606" w:hanging="936"/>
+      </w:pPr>
+    </w:lvl>
+    <w:lvl w:ilvl="6">
+      <w:start w:val="1"/>
+      <w:numFmt w:val="decimal"/>
+      <w:lvlText w:val="%1.%2.%3.%4.%5.%6.%7."/>
+      <w:lvlJc w:val="left"/>
+      <w:pPr>
+        <w:ind w:left="3110" w:hanging="1080"/>
+      </w:pPr>
+    </w:lvl>
+    <w:lvl w:ilvl="7">
+      <w:start w:val="1"/>
+      <w:numFmt w:val="decimal"/>
+      <w:lvlText w:val="%1.%2.%3.%4.%5.%6.%7.%8."/>
+      <w:lvlJc w:val="left"/>
+      <w:pPr>
+        <w:ind w:left="3614" w:hanging="1224"/>
+      </w:pPr>
+    </w:lvl>
+    <w:lvl w:ilvl="8">
+      <w:start w:val="1"/>
+      <w:numFmt w:val="decimal"/>
+      <w:lvlText w:val="%1.%2.%3.%4.%5.%6.%7.%8.%9."/>
+      <w:lvlJc w:val="left"/>
+      <w:pPr>
+        <w:ind w:left="4190" w:hanging="1440"/>
+      </w:pPr>
+    </w:lvl>
+  </w:abstractNum>
+  <w:abstractNum w:abstractNumId="31">
     <w:nsid w:val="68B37B22"/>
     <w:multiLevelType w:val="hybridMultilevel"/>
     <w:tmpl w:val="37AE9B42"/>
@@ -7480,7 +9205,7 @@
       </w:rPr>
     </w:lvl>
   </w:abstractNum>
-  <w:abstractNum w:abstractNumId="26">
+  <w:abstractNum w:abstractNumId="32">
     <w:nsid w:val="6E99255B"/>
     <w:multiLevelType w:val="hybridMultilevel"/>
     <w:tmpl w:val="1C52DF02"/>
@@ -7566,7 +9291,7 @@
       </w:pPr>
     </w:lvl>
   </w:abstractNum>
-  <w:abstractNum w:abstractNumId="27">
+  <w:abstractNum w:abstractNumId="33">
     <w:nsid w:val="70AC3876"/>
     <w:multiLevelType w:val="hybridMultilevel"/>
     <w:tmpl w:val="7526B296"/>
@@ -7679,7 +9404,7 @@
       </w:rPr>
     </w:lvl>
   </w:abstractNum>
-  <w:abstractNum w:abstractNumId="28">
+  <w:abstractNum w:abstractNumId="34">
     <w:nsid w:val="70B75D8E"/>
     <w:multiLevelType w:val="hybridMultilevel"/>
     <w:tmpl w:val="AA3E884C"/>
@@ -7792,7 +9517,7 @@
       </w:rPr>
     </w:lvl>
   </w:abstractNum>
-  <w:abstractNum w:abstractNumId="29">
+  <w:abstractNum w:abstractNumId="35">
     <w:nsid w:val="71680132"/>
     <w:multiLevelType w:val="hybridMultilevel"/>
     <w:tmpl w:val="354ACC22"/>
@@ -7905,7 +9630,7 @@
       </w:rPr>
     </w:lvl>
   </w:abstractNum>
-  <w:abstractNum w:abstractNumId="30">
+  <w:abstractNum w:abstractNumId="36">
     <w:nsid w:val="767363A0"/>
     <w:multiLevelType w:val="hybridMultilevel"/>
     <w:tmpl w:val="96F2422E"/>
@@ -8018,7 +9743,7 @@
       </w:rPr>
     </w:lvl>
   </w:abstractNum>
-  <w:abstractNum w:abstractNumId="31">
+  <w:abstractNum w:abstractNumId="37">
     <w:nsid w:val="76F021DE"/>
     <w:multiLevelType w:val="hybridMultilevel"/>
     <w:tmpl w:val="D1DA1E46"/>
@@ -8131,7 +9856,7 @@
       </w:rPr>
     </w:lvl>
   </w:abstractNum>
-  <w:abstractNum w:abstractNumId="32">
+  <w:abstractNum w:abstractNumId="38">
     <w:nsid w:val="78A642A1"/>
     <w:multiLevelType w:val="multilevel"/>
     <w:tmpl w:val="0809001F"/>
@@ -8218,19 +9943,19 @@
     </w:lvl>
   </w:abstractNum>
   <w:num w:numId="1">
-    <w:abstractNumId w:val="11"/>
+    <w:abstractNumId w:val="12"/>
   </w:num>
   <w:num w:numId="2">
-    <w:abstractNumId w:val="24"/>
+    <w:abstractNumId w:val="28"/>
   </w:num>
   <w:num w:numId="3">
-    <w:abstractNumId w:val="19"/>
+    <w:abstractNumId w:val="21"/>
   </w:num>
   <w:num w:numId="4">
-    <w:abstractNumId w:val="23"/>
+    <w:abstractNumId w:val="26"/>
   </w:num>
   <w:num w:numId="5">
-    <w:abstractNumId w:val="32"/>
+    <w:abstractNumId w:val="38"/>
   </w:num>
   <w:num w:numId="6">
     <w:abstractNumId w:val="4"/>
@@ -8239,82 +9964,100 @@
     <w:abstractNumId w:val="0"/>
   </w:num>
   <w:num w:numId="8">
+    <w:abstractNumId w:val="37"/>
+  </w:num>
+  <w:num w:numId="9">
+    <w:abstractNumId w:val="8"/>
+  </w:num>
+  <w:num w:numId="10">
+    <w:abstractNumId w:val="7"/>
+  </w:num>
+  <w:num w:numId="11">
+    <w:abstractNumId w:val="19"/>
+  </w:num>
+  <w:num w:numId="12">
+    <w:abstractNumId w:val="36"/>
+  </w:num>
+  <w:num w:numId="13">
+    <w:abstractNumId w:val="34"/>
+  </w:num>
+  <w:num w:numId="14">
+    <w:abstractNumId w:val="6"/>
+  </w:num>
+  <w:num w:numId="15">
+    <w:abstractNumId w:val="10"/>
+  </w:num>
+  <w:num w:numId="16">
+    <w:abstractNumId w:val="25"/>
+  </w:num>
+  <w:num w:numId="17">
     <w:abstractNumId w:val="31"/>
   </w:num>
-  <w:num w:numId="9">
-    <w:abstractNumId w:val="7"/>
+  <w:num w:numId="18">
+    <w:abstractNumId w:val="20"/>
   </w:num>
-  <w:num w:numId="10">
-    <w:abstractNumId w:val="6"/>
+  <w:num w:numId="19">
+    <w:abstractNumId w:val="35"/>
   </w:num>
-  <w:num w:numId="11">
+  <w:num w:numId="20">
+    <w:abstractNumId w:val="18"/>
+  </w:num>
+  <w:num w:numId="21">
+    <w:abstractNumId w:val="16"/>
+  </w:num>
+  <w:num w:numId="22">
+    <w:abstractNumId w:val="24"/>
+  </w:num>
+  <w:num w:numId="23">
     <w:abstractNumId w:val="17"/>
   </w:num>
-  <w:num w:numId="12">
-    <w:abstractNumId w:val="30"/>
+  <w:num w:numId="24">
+    <w:abstractNumId w:val="33"/>
   </w:num>
-  <w:num w:numId="13">
-    <w:abstractNumId w:val="28"/>
-  </w:num>
-  <w:num w:numId="14">
-    <w:abstractNumId w:val="5"/>
-  </w:num>
-  <w:num w:numId="15">
+  <w:num w:numId="25">
     <w:abstractNumId w:val="9"/>
   </w:num>
-  <w:num w:numId="16">
-    <w:abstractNumId w:val="22"/>
-  </w:num>
-  <w:num w:numId="17">
-    <w:abstractNumId w:val="25"/>
-  </w:num>
-  <w:num w:numId="18">
-    <w:abstractNumId w:val="18"/>
-  </w:num>
-  <w:num w:numId="19">
-    <w:abstractNumId w:val="29"/>
-  </w:num>
-  <w:num w:numId="20">
-    <w:abstractNumId w:val="16"/>
-  </w:num>
-  <w:num w:numId="21">
-    <w:abstractNumId w:val="14"/>
-  </w:num>
-  <w:num w:numId="22">
-    <w:abstractNumId w:val="21"/>
-  </w:num>
-  <w:num w:numId="23">
-    <w:abstractNumId w:val="15"/>
-  </w:num>
-  <w:num w:numId="24">
-    <w:abstractNumId w:val="27"/>
-  </w:num>
-  <w:num w:numId="25">
-    <w:abstractNumId w:val="8"/>
-  </w:num>
   <w:num w:numId="26">
-    <w:abstractNumId w:val="26"/>
+    <w:abstractNumId w:val="32"/>
   </w:num>
   <w:num w:numId="27">
     <w:abstractNumId w:val="3"/>
   </w:num>
   <w:num w:numId="28">
-    <w:abstractNumId w:val="12"/>
+    <w:abstractNumId w:val="14"/>
   </w:num>
   <w:num w:numId="29">
     <w:abstractNumId w:val="1"/>
   </w:num>
   <w:num w:numId="30">
-    <w:abstractNumId w:val="20"/>
+    <w:abstractNumId w:val="23"/>
   </w:num>
   <w:num w:numId="31">
-    <w:abstractNumId w:val="13"/>
+    <w:abstractNumId w:val="15"/>
   </w:num>
   <w:num w:numId="32">
-    <w:abstractNumId w:val="10"/>
+    <w:abstractNumId w:val="11"/>
   </w:num>
   <w:num w:numId="33">
     <w:abstractNumId w:val="2"/>
+  </w:num>
+  <w:num w:numId="34">
+    <w:abstractNumId w:val="30"/>
+  </w:num>
+  <w:num w:numId="35">
+    <w:abstractNumId w:val="5"/>
+  </w:num>
+  <w:num w:numId="36">
+    <w:abstractNumId w:val="22"/>
+  </w:num>
+  <w:num w:numId="37">
+    <w:abstractNumId w:val="29"/>
+  </w:num>
+  <w:num w:numId="38">
+    <w:abstractNumId w:val="27"/>
+  </w:num>
+  <w:num w:numId="39">
+    <w:abstractNumId w:val="13"/>
   </w:num>
   <w:numIdMacAtCleanup w:val="24"/>
 </w:numbering>
@@ -9021,7 +10764,7 @@
 </file>
 
 <file path=customXml/itemProps1.xml><?xml version="1.0" encoding="utf-8"?>
-<ds:datastoreItem xmlns:ds="http://schemas.openxmlformats.org/officeDocument/2006/customXml" ds:itemID="{D16086DB-E1A0-467E-96CF-914513724C1A}">
+<ds:datastoreItem xmlns:ds="http://schemas.openxmlformats.org/officeDocument/2006/customXml" ds:itemID="{E8BC75C5-DF62-4BD1-8345-186B49AC1598}">
   <ds:schemaRefs>
     <ds:schemaRef ds:uri="http://schemas.openxmlformats.org/officeDocument/2006/bibliography"/>
   </ds:schemaRefs>

</xml_diff>